<commit_message>
modifikovany katalog poziadavied, v6
</commit_message>
<xml_diff>
--- a/Documents/raw_files/Katalog_požiadaviek.docx
+++ b/Documents/raw_files/Katalog_požiadaviek.docx
@@ -54,6 +54,7 @@
           <w:szCs w:val="24"/>
         </w:rPr>
       </w:pPr>
+      <w:proofErr w:type="spellStart"/>
       <w:r>
         <w:rPr>
           <w:rFonts w:asciiTheme="minorHAnsi" w:eastAsiaTheme="minorEastAsia" w:hAnsiTheme="minorHAnsi" w:cstheme="minorBidi"/>
@@ -64,17 +65,10 @@
           <w:sz w:val="24"/>
           <w:szCs w:val="24"/>
         </w:rPr>
-        <w:t>Bencz Vladimir</w:t>
-      </w:r>
-    </w:p>
-    <w:p>
-      <w:pPr>
-        <w:pStyle w:val="Heading1"/>
-        <w:numPr>
-          <w:ilvl w:val="0"/>
-          <w:numId w:val="0"/>
-        </w:numPr>
-        <w:jc w:val="center"/>
+        <w:t>Bencz</w:t>
+      </w:r>
+      <w:proofErr w:type="spellEnd"/>
+      <w:r>
         <w:rPr>
           <w:rFonts w:asciiTheme="minorHAnsi" w:eastAsiaTheme="minorEastAsia" w:hAnsiTheme="minorHAnsi" w:cstheme="minorBidi"/>
           <w:b w:val="0"/>
@@ -84,7 +78,9 @@
           <w:sz w:val="24"/>
           <w:szCs w:val="24"/>
         </w:rPr>
-      </w:pPr>
+        <w:t xml:space="preserve"> </w:t>
+      </w:r>
+      <w:proofErr w:type="spellStart"/>
       <w:r>
         <w:rPr>
           <w:rFonts w:asciiTheme="minorHAnsi" w:eastAsiaTheme="minorEastAsia" w:hAnsiTheme="minorHAnsi" w:cstheme="minorBidi"/>
@@ -95,8 +91,9 @@
           <w:sz w:val="24"/>
           <w:szCs w:val="24"/>
         </w:rPr>
-        <w:t>Krivánek Eduard</w:t>
-      </w:r>
+        <w:t>Vladimir</w:t>
+      </w:r>
+      <w:proofErr w:type="spellEnd"/>
     </w:p>
     <w:p>
       <w:pPr>
@@ -116,6 +113,7 @@
           <w:szCs w:val="24"/>
         </w:rPr>
       </w:pPr>
+      <w:proofErr w:type="spellStart"/>
       <w:r>
         <w:rPr>
           <w:rFonts w:asciiTheme="minorHAnsi" w:eastAsiaTheme="minorEastAsia" w:hAnsiTheme="minorHAnsi" w:cstheme="minorBidi"/>
@@ -126,17 +124,10 @@
           <w:sz w:val="24"/>
           <w:szCs w:val="24"/>
         </w:rPr>
-        <w:t>Kočalka Andrej</w:t>
-      </w:r>
-    </w:p>
-    <w:p>
-      <w:pPr>
-        <w:pStyle w:val="Heading1"/>
-        <w:numPr>
-          <w:ilvl w:val="0"/>
-          <w:numId w:val="0"/>
-        </w:numPr>
-        <w:jc w:val="center"/>
+        <w:t>Krivánek</w:t>
+      </w:r>
+      <w:proofErr w:type="spellEnd"/>
+      <w:r>
         <w:rPr>
           <w:rFonts w:asciiTheme="minorHAnsi" w:eastAsiaTheme="minorEastAsia" w:hAnsiTheme="minorHAnsi" w:cstheme="minorBidi"/>
           <w:b w:val="0"/>
@@ -146,8 +137,17 @@
           <w:sz w:val="24"/>
           <w:szCs w:val="24"/>
         </w:rPr>
-      </w:pPr>
-      <w:r>
+        <w:t xml:space="preserve"> Eduard</w:t>
+      </w:r>
+    </w:p>
+    <w:p>
+      <w:pPr>
+        <w:pStyle w:val="Heading1"/>
+        <w:numPr>
+          <w:ilvl w:val="0"/>
+          <w:numId w:val="0"/>
+        </w:numPr>
+        <w:jc w:val="center"/>
         <w:rPr>
           <w:rFonts w:asciiTheme="minorHAnsi" w:eastAsiaTheme="minorEastAsia" w:hAnsiTheme="minorHAnsi" w:cstheme="minorBidi"/>
           <w:b w:val="0"/>
@@ -157,7 +157,32 @@
           <w:sz w:val="24"/>
           <w:szCs w:val="24"/>
         </w:rPr>
-        <w:t>Harnádek Juraj</w:t>
+      </w:pPr>
+      <w:proofErr w:type="spellStart"/>
+      <w:r>
+        <w:rPr>
+          <w:rFonts w:asciiTheme="minorHAnsi" w:eastAsiaTheme="minorEastAsia" w:hAnsiTheme="minorHAnsi" w:cstheme="minorBidi"/>
+          <w:b w:val="0"/>
+          <w:bCs w:val="0"/>
+          <w:smallCaps w:val="0"/>
+          <w:color w:val="auto"/>
+          <w:sz w:val="24"/>
+          <w:szCs w:val="24"/>
+        </w:rPr>
+        <w:t>Kočalka</w:t>
+      </w:r>
+      <w:proofErr w:type="spellEnd"/>
+      <w:r>
+        <w:rPr>
+          <w:rFonts w:asciiTheme="minorHAnsi" w:eastAsiaTheme="minorEastAsia" w:hAnsiTheme="minorHAnsi" w:cstheme="minorBidi"/>
+          <w:b w:val="0"/>
+          <w:bCs w:val="0"/>
+          <w:smallCaps w:val="0"/>
+          <w:color w:val="auto"/>
+          <w:sz w:val="24"/>
+          <w:szCs w:val="24"/>
+        </w:rPr>
+        <w:t xml:space="preserve"> Andrej</w:t>
       </w:r>
     </w:p>
     <w:p>
@@ -168,6 +193,51 @@
           <w:numId w:val="0"/>
         </w:numPr>
         <w:jc w:val="center"/>
+        <w:rPr>
+          <w:rFonts w:asciiTheme="minorHAnsi" w:eastAsiaTheme="minorEastAsia" w:hAnsiTheme="minorHAnsi" w:cstheme="minorBidi"/>
+          <w:b w:val="0"/>
+          <w:bCs w:val="0"/>
+          <w:smallCaps w:val="0"/>
+          <w:color w:val="auto"/>
+          <w:sz w:val="24"/>
+          <w:szCs w:val="24"/>
+        </w:rPr>
+      </w:pPr>
+      <w:proofErr w:type="spellStart"/>
+      <w:r>
+        <w:rPr>
+          <w:rFonts w:asciiTheme="minorHAnsi" w:eastAsiaTheme="minorEastAsia" w:hAnsiTheme="minorHAnsi" w:cstheme="minorBidi"/>
+          <w:b w:val="0"/>
+          <w:bCs w:val="0"/>
+          <w:smallCaps w:val="0"/>
+          <w:color w:val="auto"/>
+          <w:sz w:val="24"/>
+          <w:szCs w:val="24"/>
+        </w:rPr>
+        <w:t>Harnádek</w:t>
+      </w:r>
+      <w:proofErr w:type="spellEnd"/>
+      <w:r>
+        <w:rPr>
+          <w:rFonts w:asciiTheme="minorHAnsi" w:eastAsiaTheme="minorEastAsia" w:hAnsiTheme="minorHAnsi" w:cstheme="minorBidi"/>
+          <w:b w:val="0"/>
+          <w:bCs w:val="0"/>
+          <w:smallCaps w:val="0"/>
+          <w:color w:val="auto"/>
+          <w:sz w:val="24"/>
+          <w:szCs w:val="24"/>
+        </w:rPr>
+        <w:t xml:space="preserve"> Juraj</w:t>
+      </w:r>
+    </w:p>
+    <w:p>
+      <w:pPr>
+        <w:pStyle w:val="Heading1"/>
+        <w:numPr>
+          <w:ilvl w:val="0"/>
+          <w:numId w:val="0"/>
+        </w:numPr>
+        <w:jc w:val="center"/>
       </w:pPr>
       <w:r>
         <w:t xml:space="preserve"> </w:t>
@@ -288,9 +358,19 @@
       <w:r>
         <w:t xml:space="preserve"> meraných hodnôt z pripojeného senzora (</w:t>
       </w:r>
-      <w:r>
-        <w:t>shield buddy</w:t>
-      </w:r>
+      <w:proofErr w:type="spellStart"/>
+      <w:r>
+        <w:t>shield</w:t>
+      </w:r>
+      <w:proofErr w:type="spellEnd"/>
+      <w:r>
+        <w:t xml:space="preserve"> </w:t>
+      </w:r>
+      <w:proofErr w:type="spellStart"/>
+      <w:r>
+        <w:t>buddy</w:t>
+      </w:r>
+      <w:proofErr w:type="spellEnd"/>
       <w:r>
         <w:t>)</w:t>
       </w:r>
@@ -359,7 +439,14 @@
           <w:b/>
           <w:bCs/>
         </w:rPr>
-        <w:t>digitalizácia</w:t>
+        <w:t>D</w:t>
+      </w:r>
+      <w:r>
+        <w:rPr>
+          <w:b/>
+          <w:bCs/>
+        </w:rPr>
+        <w:t>igitalizácia</w:t>
       </w:r>
       <w:r>
         <w:t xml:space="preserve"> – prevod informácií z analógového do digitálneho tvaru</w:t>
@@ -379,7 +466,14 @@
           <w:b/>
           <w:bCs/>
         </w:rPr>
-        <w:t xml:space="preserve">Hlavný graf </w:t>
+        <w:t>H</w:t>
+      </w:r>
+      <w:r>
+        <w:rPr>
+          <w:b/>
+          <w:bCs/>
+        </w:rPr>
+        <w:t xml:space="preserve">lavný graf </w:t>
       </w:r>
       <w:r>
         <w:t>– graf na ktorom sa zobrazia agregované dáta v reálnom čase</w:t>
@@ -403,13 +497,39 @@
           <w:bCs/>
         </w:rPr>
         <w:lastRenderedPageBreak/>
-        <w:t>intenzitný graf</w:t>
+        <w:t>I</w:t>
+      </w:r>
+      <w:r>
+        <w:rPr>
+          <w:b/>
+          <w:bCs/>
+        </w:rPr>
+        <w:t>ntenzitný graf</w:t>
       </w:r>
       <w:r>
         <w:t xml:space="preserve"> – </w:t>
       </w:r>
       <w:r>
-        <w:t xml:space="preserve"> je 3D reprezentácia viacerých agregovaných dát</w:t>
+        <w:t xml:space="preserve"> je </w:t>
+      </w:r>
+      <w:r>
+        <w:rPr>
+          <w:color w:val="FF0000"/>
+        </w:rPr>
+        <w:t>3D reprezentácia (2D+farba)</w:t>
+      </w:r>
+      <w:r>
+        <w:rPr>
+          <w:rFonts w:ascii="Segoe UI" w:hAnsi="Segoe UI" w:cs="Segoe UI"/>
+          <w:color w:val="FF0000"/>
+          <w:sz w:val="21"/>
+          <w:szCs w:val="21"/>
+          <w:shd w:val="clear" w:color="auto" w:fill="FFFFFF"/>
+        </w:rPr>
+        <w:t xml:space="preserve"> </w:t>
+      </w:r>
+      <w:r>
+        <w:t>viacerých agregovaných dát</w:t>
       </w:r>
       <w:r>
         <w:t xml:space="preserve"> (3.1.</w:t>
@@ -435,31 +555,16 @@
           <w:b/>
           <w:bCs/>
         </w:rPr>
-        <w:t xml:space="preserve">Cyklus merania </w:t>
-      </w:r>
-      <w:r>
-        <w:t>–</w:t>
-      </w:r>
-      <w:r>
-        <w:t xml:space="preserve"> </w:t>
-      </w:r>
-      <w:r>
-        <w:t>cyklus</w:t>
-      </w:r>
-      <w:r>
-        <w:t xml:space="preserve"> za ktorý mikrokontrolér pošl</w:t>
-      </w:r>
-      <w:r>
-        <w:t>e</w:t>
-      </w:r>
-      <w:r>
-        <w:t xml:space="preserve"> namerané</w:t>
-      </w:r>
-      <w:r>
-        <w:t xml:space="preserve"> údaje </w:t>
-      </w:r>
-      <w:r>
-        <w:t>(bod 3.1.24)</w:t>
+        <w:t>Hlavný intenzitný graf</w:t>
+      </w:r>
+      <w:r>
+        <w:t xml:space="preserve"> – </w:t>
+      </w:r>
+      <w:r>
+        <w:rPr>
+          <w:color w:val="FF0000"/>
+        </w:rPr>
+        <w:t>Intenzitný graf tvorený z hlavného grafu v reálnom čase (3.1.12)</w:t>
       </w:r>
     </w:p>
     <w:p>
@@ -476,13 +581,39 @@
           <w:b/>
           <w:bCs/>
         </w:rPr>
-        <w:t>agregované dáta</w:t>
-      </w:r>
-      <w:r>
-        <w:t xml:space="preserve"> – priemer údajov</w:t>
-      </w:r>
-      <w:r>
-        <w:t xml:space="preserve"> z cyklov merania za dobu definovanou užívateľom</w:t>
+        <w:t xml:space="preserve">Cyklus merania </w:t>
+      </w:r>
+      <w:r>
+        <w:t>–</w:t>
+      </w:r>
+      <w:r>
+        <w:t xml:space="preserve"> </w:t>
+      </w:r>
+      <w:r>
+        <w:t>cyklus</w:t>
+      </w:r>
+      <w:r>
+        <w:t xml:space="preserve"> za ktorý </w:t>
+      </w:r>
+      <w:proofErr w:type="spellStart"/>
+      <w:r>
+        <w:t>mikrokontrolér</w:t>
+      </w:r>
+      <w:proofErr w:type="spellEnd"/>
+      <w:r>
+        <w:t xml:space="preserve"> pošl</w:t>
+      </w:r>
+      <w:r>
+        <w:t>e</w:t>
+      </w:r>
+      <w:r>
+        <w:t xml:space="preserve"> namerané</w:t>
+      </w:r>
+      <w:r>
+        <w:t xml:space="preserve"> údaje </w:t>
+      </w:r>
+      <w:r>
+        <w:t>(bod 3.1.24)</w:t>
       </w:r>
     </w:p>
     <w:p>
@@ -499,20 +630,23 @@
           <w:b/>
           <w:bCs/>
         </w:rPr>
-        <w:t xml:space="preserve">Shield buddy </w:t>
+        <w:t>A</w:t>
       </w:r>
       <w:r>
         <w:rPr>
           <w:b/>
           <w:bCs/>
         </w:rPr>
-        <w:t xml:space="preserve">TC 275 </w:t>
-      </w:r>
-      <w:r>
-        <w:t xml:space="preserve">– multiprocesorový mikrokontrolér </w:t>
-      </w:r>
-      <w:r>
-        <w:t>(bod 1.4)</w:t>
+        <w:t>gregované dáta</w:t>
+      </w:r>
+      <w:r>
+        <w:t xml:space="preserve"> – </w:t>
+      </w:r>
+      <w:r>
+        <w:rPr>
+          <w:color w:val="FF0000"/>
+        </w:rPr>
+        <w:t>vektor obsahujúci spriemerované údaje z cyklov merania po zložkách za dobu definovanú používateľom</w:t>
       </w:r>
     </w:p>
     <w:p>
@@ -524,11 +658,74 @@
         </w:numPr>
         <w:spacing w:after="0"/>
       </w:pPr>
+      <w:proofErr w:type="spellStart"/>
       <w:r>
         <w:rPr>
           <w:b/>
           <w:bCs/>
         </w:rPr>
+        <w:t>Shield</w:t>
+      </w:r>
+      <w:proofErr w:type="spellEnd"/>
+      <w:r>
+        <w:rPr>
+          <w:b/>
+          <w:bCs/>
+        </w:rPr>
+        <w:t xml:space="preserve"> </w:t>
+      </w:r>
+      <w:proofErr w:type="spellStart"/>
+      <w:r>
+        <w:rPr>
+          <w:b/>
+          <w:bCs/>
+        </w:rPr>
+        <w:t>buddy</w:t>
+      </w:r>
+      <w:proofErr w:type="spellEnd"/>
+      <w:r>
+        <w:rPr>
+          <w:b/>
+          <w:bCs/>
+        </w:rPr>
+        <w:t xml:space="preserve"> </w:t>
+      </w:r>
+      <w:r>
+        <w:rPr>
+          <w:b/>
+          <w:bCs/>
+        </w:rPr>
+        <w:t xml:space="preserve">TC 275 </w:t>
+      </w:r>
+      <w:r>
+        <w:t xml:space="preserve">– multiprocesorový </w:t>
+      </w:r>
+      <w:proofErr w:type="spellStart"/>
+      <w:r>
+        <w:t>mikrokontrolér</w:t>
+      </w:r>
+      <w:proofErr w:type="spellEnd"/>
+      <w:r>
+        <w:t xml:space="preserve"> </w:t>
+      </w:r>
+      <w:r>
+        <w:t>(bod 1.4)</w:t>
+      </w:r>
+    </w:p>
+    <w:p>
+      <w:pPr>
+        <w:pStyle w:val="ListParagraph"/>
+        <w:numPr>
+          <w:ilvl w:val="0"/>
+          <w:numId w:val="26"/>
+        </w:numPr>
+        <w:spacing w:after="0"/>
+      </w:pPr>
+      <w:r>
+        <w:rPr>
+          <w:b/>
+          <w:bCs/>
+        </w:rPr>
         <w:t xml:space="preserve">Mobilita </w:t>
       </w:r>
       <w:r>
@@ -544,7 +741,13 @@
         <w:t>i</w:t>
       </w:r>
       <w:r>
-        <w:t xml:space="preserve"> (bod 3.1.8)</w:t>
+        <w:t xml:space="preserve"> (bod 3.1.</w:t>
+      </w:r>
+      <w:r>
+        <w:t>9</w:t>
+      </w:r>
+      <w:r>
+        <w:t>)</w:t>
       </w:r>
     </w:p>
     <w:p>
@@ -580,7 +783,23 @@
         </w:numPr>
       </w:pPr>
       <w:r>
-        <w:t xml:space="preserve">Manuál pre Shield Buddy TC 275 </w:t>
+        <w:t xml:space="preserve">Manuál pre </w:t>
+      </w:r>
+      <w:proofErr w:type="spellStart"/>
+      <w:r>
+        <w:t>Shield</w:t>
+      </w:r>
+      <w:proofErr w:type="spellEnd"/>
+      <w:r>
+        <w:t xml:space="preserve"> </w:t>
+      </w:r>
+      <w:proofErr w:type="spellStart"/>
+      <w:r>
+        <w:t>Buddy</w:t>
+      </w:r>
+      <w:proofErr w:type="spellEnd"/>
+      <w:r>
+        <w:t xml:space="preserve"> TC 275 </w:t>
       </w:r>
     </w:p>
     <w:p>
@@ -737,7 +956,23 @@
         <w:spacing w:after="0"/>
       </w:pPr>
       <w:r>
-        <w:t>Aplikácia sa cez sériový port bude pripájať ku shield buddy, cez ktorý bude získavať údaje za jeden cyklus merania. Tieto údaje sa agregujú a vykreslia na hlavnom grafe</w:t>
+        <w:t xml:space="preserve">Aplikácia sa cez sériový port bude pripájať ku </w:t>
+      </w:r>
+      <w:proofErr w:type="spellStart"/>
+      <w:r>
+        <w:t>shield</w:t>
+      </w:r>
+      <w:proofErr w:type="spellEnd"/>
+      <w:r>
+        <w:t xml:space="preserve"> </w:t>
+      </w:r>
+      <w:proofErr w:type="spellStart"/>
+      <w:r>
+        <w:t>buddy</w:t>
+      </w:r>
+      <w:proofErr w:type="spellEnd"/>
+      <w:r>
+        <w:t>, cez ktorý bude získavať údaje za jeden cyklus merania. Tieto údaje sa agregujú a vykreslia na hlavnom grafe</w:t>
       </w:r>
       <w:r>
         <w:t xml:space="preserve"> v reálnom čase</w:t>
@@ -770,7 +1005,40 @@
         <w:t xml:space="preserve"> v reálnom čase.</w:t>
       </w:r>
       <w:r>
-        <w:t xml:space="preserve"> Užívateľ </w:t>
+        <w:t xml:space="preserve"> </w:t>
+      </w:r>
+    </w:p>
+    <w:p>
+      <w:pPr>
+        <w:pStyle w:val="ListParagraph"/>
+        <w:spacing w:after="0"/>
+      </w:pPr>
+      <w:r>
+        <w:rPr>
+          <w:color w:val="FF0000"/>
+        </w:rPr>
+        <w:t>Každý riadok v Intenzitnom grafe zodpovedá jednému zobrazeniu v Hlavnom grafe. Kliknutím na niektorý riadok Intenzitného grafu sa dá spätne zrekonštruovať zodpovedajúci priebeh v takom tvare, ako bol zobrazený v Hlavnom grafe, v aplikácii sa označuje ako Zrkadlový graf</w:t>
+      </w:r>
+      <w:r>
+        <w:rPr>
+          <w:color w:val="FF0000"/>
+        </w:rPr>
+        <w:t>.</w:t>
+      </w:r>
+      <w:r>
+        <w:rPr>
+          <w:color w:val="FF0000"/>
+        </w:rPr>
+        <w:t xml:space="preserve"> </w:t>
+      </w:r>
+    </w:p>
+    <w:p>
+      <w:pPr>
+        <w:pStyle w:val="ListParagraph"/>
+        <w:spacing w:after="0"/>
+      </w:pPr>
+      <w:r>
+        <w:t xml:space="preserve">Užívateľ </w:t>
       </w:r>
       <w:r>
         <w:t>môže</w:t>
@@ -797,7 +1065,92 @@
         <w:t>.</w:t>
       </w:r>
       <w:r>
-        <w:t xml:space="preserve"> Aplikácia taktiež umožňuje aktualizovať nastavenie spektrometra pre spúšťanie iónov do driftu</w:t>
+        <w:t xml:space="preserve"> </w:t>
+      </w:r>
+    </w:p>
+    <w:p>
+      <w:pPr>
+        <w:spacing w:after="0"/>
+        <w:ind w:left="708"/>
+        <w:rPr>
+          <w:color w:val="FF0000"/>
+        </w:rPr>
+      </w:pPr>
+      <w:r>
+        <w:rPr>
+          <w:color w:val="FF0000"/>
+        </w:rPr>
+        <w:t>Okrem súborov s uloženými nastaveniami aplikácia vytvára dva typy dátových CSV súborov. Prvý zodpovedá jednému zobrazeniu v Hlavnom grafe, obsahuje dva stĺpce: prvý stĺpec sú x-</w:t>
+      </w:r>
+      <w:proofErr w:type="spellStart"/>
+      <w:r>
+        <w:rPr>
+          <w:color w:val="FF0000"/>
+        </w:rPr>
+        <w:t>ové</w:t>
+      </w:r>
+      <w:proofErr w:type="spellEnd"/>
+      <w:r>
+        <w:rPr>
+          <w:color w:val="FF0000"/>
+        </w:rPr>
+        <w:t xml:space="preserve"> (časové) hodnoty, druhý stĺpec sú zodpovedajúce namerané intenzity. </w:t>
+      </w:r>
+    </w:p>
+    <w:p>
+      <w:pPr>
+        <w:spacing w:after="0"/>
+        <w:ind w:left="708"/>
+        <w:rPr>
+          <w:color w:val="FF0000"/>
+        </w:rPr>
+      </w:pPr>
+      <w:r>
+        <w:rPr>
+          <w:color w:val="FF0000"/>
+        </w:rPr>
+        <w:t>Druhý typ súboru tvorí postupnosť takýchto cyklov merania, zodpovedá to Intenzitnému grafu. Obsahuje rovnaký prvý stĺpec: x-</w:t>
+      </w:r>
+      <w:proofErr w:type="spellStart"/>
+      <w:r>
+        <w:rPr>
+          <w:color w:val="FF0000"/>
+        </w:rPr>
+        <w:t>ovú</w:t>
+      </w:r>
+      <w:proofErr w:type="spellEnd"/>
+      <w:r>
+        <w:rPr>
+          <w:color w:val="FF0000"/>
+        </w:rPr>
+        <w:t xml:space="preserve">, časovú hodnotu a nasleduje viacero stĺpcov, so zodpovedajúcimi intenzitami v jednotlivých cykloch meraní. </w:t>
+      </w:r>
+    </w:p>
+    <w:p>
+      <w:pPr>
+        <w:spacing w:after="0"/>
+        <w:ind w:left="708"/>
+        <w:rPr>
+          <w:color w:val="FF0000"/>
+        </w:rPr>
+      </w:pPr>
+      <w:r>
+        <w:rPr>
+          <w:color w:val="FF0000"/>
+        </w:rPr>
+        <w:t>Údaje v CSV súboroch sa ukladajú vždy v netransformovanej podobe (pozri mobilita). Prvý riadok v každom type ukladaného CSV súboru obsahuje komentár, v ktorom sú všetky základné nastavenia, s ktorými graf vznikol (mobilita nie)</w:t>
+      </w:r>
+    </w:p>
+    <w:p>
+      <w:pPr>
+        <w:pStyle w:val="ListParagraph"/>
+        <w:spacing w:after="0"/>
+      </w:pPr>
+      <w:r>
+        <w:t xml:space="preserve">Aplikácia taktiež umožňuje aktualizovať nastavenie spektrometra pre spúšťanie iónov do </w:t>
+      </w:r>
+      <w:r>
+        <w:t>trubice</w:t>
       </w:r>
       <w:r>
         <w:t>.</w:t>
@@ -873,7 +1226,6 @@
     <w:p>
       <w:pPr>
         <w:spacing w:after="0"/>
-        <w:ind w:left="708"/>
       </w:pPr>
     </w:p>
     <w:p>
@@ -898,7 +1250,23 @@
         <w:t>Systém potrebuje</w:t>
       </w:r>
       <w:r>
-        <w:t> shield buddy TC275</w:t>
+        <w:t> </w:t>
+      </w:r>
+      <w:proofErr w:type="spellStart"/>
+      <w:r>
+        <w:t>shield</w:t>
+      </w:r>
+      <w:proofErr w:type="spellEnd"/>
+      <w:r>
+        <w:t xml:space="preserve"> </w:t>
+      </w:r>
+      <w:proofErr w:type="spellStart"/>
+      <w:r>
+        <w:t>buddy</w:t>
+      </w:r>
+      <w:proofErr w:type="spellEnd"/>
+      <w:r>
+        <w:t xml:space="preserve"> TC275</w:t>
       </w:r>
       <w:r>
         <w:t>, ktorý slúži ako komunikačný interface medzi spektrometrom a</w:t>
@@ -915,6 +1283,67 @@
     </w:p>
     <w:p>
       <w:pPr>
+        <w:pStyle w:val="Heading3"/>
+        <w:numPr>
+          <w:ilvl w:val="1"/>
+          <w:numId w:val="2"/>
+        </w:numPr>
+        <w:spacing w:before="40"/>
+      </w:pPr>
+      <w:r>
+        <w:t>Priebeh merania</w:t>
+      </w:r>
+    </w:p>
+    <w:p>
+      <w:pPr>
+        <w:pStyle w:val="ListParagraph"/>
+        <w:spacing w:after="0"/>
+        <w:ind w:left="792"/>
+        <w:rPr>
+          <w:color w:val="FF0000"/>
+        </w:rPr>
+      </w:pPr>
+      <w:r>
+        <w:rPr>
+          <w:color w:val="FF0000"/>
+        </w:rPr>
+        <w:t xml:space="preserve">Priebeh fyzikálneho merania je približne nasledovný: v meracom prístroji na jednom mieste po vytvorení pulzu vznikajú ióny, ktoré následne letia trubicou, v ktorej je elektrické pole a to ich usmerňuje, aby doleteli až po detektor. Podľa vlastností iónu prelet trvá rôznu dobu a preto rozličné ióny detektor zachytí v rozličnom čase. </w:t>
+      </w:r>
+    </w:p>
+    <w:p>
+      <w:pPr>
+        <w:pStyle w:val="ListParagraph"/>
+        <w:spacing w:after="0"/>
+        <w:ind w:left="792"/>
+        <w:rPr>
+          <w:color w:val="FF0000"/>
+        </w:rPr>
+      </w:pPr>
+      <w:r>
+        <w:rPr>
+          <w:color w:val="FF0000"/>
+        </w:rPr>
+        <w:t xml:space="preserve">Približne po 20 ms sa už dopad ďalších iónov neočakáva a cyklus merania sa ukončuje. Počas cyklu merania sa (s nastaviteľnou frekvenciou) neustále sníma intenzita vybudenia detektora. Takéto cykly merania sa opakujú jeden za druhým. </w:t>
+      </w:r>
+    </w:p>
+    <w:p>
+      <w:pPr>
+        <w:pStyle w:val="ListParagraph"/>
+        <w:spacing w:after="0"/>
+        <w:ind w:left="792"/>
+        <w:rPr>
+          <w:color w:val="FF0000"/>
+        </w:rPr>
+      </w:pPr>
+      <w:r>
+        <w:rPr>
+          <w:color w:val="FF0000"/>
+        </w:rPr>
+        <w:t>Časovo zodpovedajúce okamihy v jednotlivých cykloch merania sa krížom cez niekoľko za sebou nasledujúcich cyklov merania priemerujú. Až takýto vektor spriemerovaných hodnôt sa zobrazuje v Hlavnom grafe.</w:t>
+      </w:r>
+    </w:p>
+    <w:p>
+      <w:pPr>
         <w:spacing w:after="0"/>
         <w:ind w:left="708"/>
       </w:pPr>
@@ -938,10 +1367,9 @@
       </w:pPr>
     </w:p>
     <w:p>
-      <w:pPr>
-        <w:spacing w:after="0"/>
-        <w:ind w:left="708"/>
-      </w:pPr>
+      <w:r>
+        <w:br w:type="page"/>
+      </w:r>
     </w:p>
     <w:p>
       <w:pPr>
@@ -1132,17 +1560,27 @@
       <w:r>
         <w:t>„</w:t>
       </w:r>
+      <w:proofErr w:type="spellStart"/>
       <w:r>
         <w:t>s</w:t>
       </w:r>
       <w:r>
         <w:t>tart</w:t>
       </w:r>
+      <w:proofErr w:type="spellEnd"/>
       <w:r>
         <w:t>“</w:t>
       </w:r>
       <w:r>
-        <w:t xml:space="preserve"> button pre spustenie merania</w:t>
+        <w:t xml:space="preserve"> </w:t>
+      </w:r>
+      <w:proofErr w:type="spellStart"/>
+      <w:r>
+        <w:t>button</w:t>
+      </w:r>
+      <w:proofErr w:type="spellEnd"/>
+      <w:r>
+        <w:t xml:space="preserve"> pre spustenie merania</w:t>
       </w:r>
       <w:r>
         <w:t xml:space="preserve"> (bod 3.1.2)</w:t>
@@ -1167,10 +1605,18 @@
         <w:t>olónku</w:t>
       </w:r>
       <w:r>
-        <w:t xml:space="preserve"> s</w:t>
-      </w:r>
-      <w:r>
-        <w:t xml:space="preserve">ettings, ktorá bude </w:t>
+        <w:t xml:space="preserve"> </w:t>
+      </w:r>
+      <w:proofErr w:type="spellStart"/>
+      <w:r>
+        <w:t>s</w:t>
+      </w:r>
+      <w:r>
+        <w:t>ettings</w:t>
+      </w:r>
+      <w:proofErr w:type="spellEnd"/>
+      <w:r>
+        <w:t xml:space="preserve">, ktorá bude </w:t>
       </w:r>
       <w:r>
         <w:t>konfigurovať</w:t>
@@ -1228,8 +1674,13 @@
         <w:t xml:space="preserve"> s</w:t>
       </w:r>
       <w:r>
-        <w:t> checkboxom</w:t>
-      </w:r>
+        <w:t> </w:t>
+      </w:r>
+      <w:proofErr w:type="spellStart"/>
+      <w:r>
+        <w:t>checkboxom</w:t>
+      </w:r>
+      <w:proofErr w:type="spellEnd"/>
       <w:r>
         <w:t xml:space="preserve"> </w:t>
       </w:r>
@@ -1249,7 +1700,7 @@
         <w:t>bod 3.1.</w:t>
       </w:r>
       <w:r>
-        <w:t>8</w:t>
+        <w:t>9</w:t>
       </w:r>
       <w:r>
         <w:t>)</w:t>
@@ -1279,20 +1730,35 @@
       <w:r>
         <w:t>„</w:t>
       </w:r>
-      <w:r>
-        <w:t>save configuration</w:t>
-      </w:r>
+      <w:proofErr w:type="spellStart"/>
+      <w:r>
+        <w:t>save</w:t>
+      </w:r>
+      <w:proofErr w:type="spellEnd"/>
+      <w:r>
+        <w:t xml:space="preserve"> </w:t>
+      </w:r>
+      <w:proofErr w:type="spellStart"/>
+      <w:r>
+        <w:t>configuration</w:t>
+      </w:r>
+      <w:proofErr w:type="spellEnd"/>
       <w:r>
         <w:t>“</w:t>
       </w:r>
       <w:r>
         <w:t xml:space="preserve">, ktorá nám uloží údaje zo </w:t>
       </w:r>
+      <w:proofErr w:type="spellStart"/>
       <w:r>
         <w:t>s</w:t>
       </w:r>
       <w:r>
-        <w:t>ettings a</w:t>
+        <w:t>ettings</w:t>
+      </w:r>
+      <w:proofErr w:type="spellEnd"/>
+      <w:r>
+        <w:t xml:space="preserve"> a</w:t>
       </w:r>
       <w:r>
         <w:t> </w:t>
@@ -1304,7 +1770,7 @@
         <w:t xml:space="preserve"> (bod 3.1.</w:t>
       </w:r>
       <w:r>
-        <w:t>6</w:t>
+        <w:t>7</w:t>
       </w:r>
       <w:r>
         <w:t>)</w:t>
@@ -1350,9 +1816,27 @@
       <w:r>
         <w:t>„</w:t>
       </w:r>
-      <w:r>
-        <w:t>generate intensity graph</w:t>
-      </w:r>
+      <w:proofErr w:type="spellStart"/>
+      <w:r>
+        <w:t>generate</w:t>
+      </w:r>
+      <w:proofErr w:type="spellEnd"/>
+      <w:r>
+        <w:t xml:space="preserve"> </w:t>
+      </w:r>
+      <w:proofErr w:type="spellStart"/>
+      <w:r>
+        <w:t>intensity</w:t>
+      </w:r>
+      <w:proofErr w:type="spellEnd"/>
+      <w:r>
+        <w:t xml:space="preserve"> </w:t>
+      </w:r>
+      <w:proofErr w:type="spellStart"/>
+      <w:r>
+        <w:t>graph</w:t>
+      </w:r>
+      <w:proofErr w:type="spellEnd"/>
       <w:r>
         <w:t>“</w:t>
       </w:r>
@@ -1475,7 +1959,15 @@
         <w:t>tlačidlom</w:t>
       </w:r>
       <w:r>
-        <w:t xml:space="preserve"> Start, resp. Stop, </w:t>
+        <w:t xml:space="preserve"> </w:t>
+      </w:r>
+      <w:proofErr w:type="spellStart"/>
+      <w:r>
+        <w:t>Start</w:t>
+      </w:r>
+      <w:proofErr w:type="spellEnd"/>
+      <w:r>
+        <w:t xml:space="preserve">, resp. Stop, </w:t>
       </w:r>
       <w:r>
         <w:t>ktoré</w:t>
@@ -1487,7 +1979,15 @@
         <w:t>mení</w:t>
       </w:r>
       <w:r>
-        <w:t xml:space="preserve"> label </w:t>
+        <w:t xml:space="preserve"> </w:t>
+      </w:r>
+      <w:proofErr w:type="spellStart"/>
+      <w:r>
+        <w:t>label</w:t>
+      </w:r>
+      <w:proofErr w:type="spellEnd"/>
+      <w:r>
+        <w:t xml:space="preserve"> </w:t>
       </w:r>
       <w:r>
         <w:t>podlá</w:t>
@@ -1517,13 +2017,7 @@
         <w:t>dáta</w:t>
       </w:r>
       <w:r>
-        <w:t>,</w:t>
-      </w:r>
-      <w:r>
-        <w:t xml:space="preserve"> </w:t>
-      </w:r>
-      <w:r>
-        <w:t>ktoré bežia vo vlastnom vlákne.</w:t>
+        <w:t>.</w:t>
       </w:r>
     </w:p>
     <w:p>
@@ -1541,30 +2035,18 @@
         <w:spacing w:after="0"/>
       </w:pPr>
       <w:r>
-        <w:t xml:space="preserve"> Užívateľ bude mať možnosť si vybrať či chce mať agregované </w:t>
-      </w:r>
-      <w:r>
-        <w:t>dáta</w:t>
-      </w:r>
-      <w:r>
-        <w:t xml:space="preserve"> za časový úsek, alebo počt</w:t>
-      </w:r>
-      <w:r>
-        <w:t>om</w:t>
-      </w:r>
-      <w:r>
-        <w:t xml:space="preserve"> cyklov merania.</w:t>
-      </w:r>
-      <w:r>
-        <w:t xml:space="preserve"> (bod 3.1.22)</w:t>
-      </w:r>
-      <w:r>
-        <w:t>.</w:t>
-      </w:r>
-    </w:p>
-    <w:p>
-      <w:pPr>
-        <w:spacing w:after="0"/>
+        <w:t xml:space="preserve"> </w:t>
+      </w:r>
+      <w:r>
+        <w:rPr>
+          <w:color w:val="FF0000"/>
+        </w:rPr>
+        <w:t>Používateľ bude mať možnosť vybrať si z dvoch spôsobov agregovania údajov. Perióda agregovania bude definovaná buď 1) časovým úsekom, alebo 2) počtom cyklov merania. (bod 3.1.22).</w:t>
+      </w:r>
+    </w:p>
+    <w:p>
+      <w:pPr>
+        <w:pStyle w:val="ListParagraph"/>
       </w:pPr>
     </w:p>
     <w:p>
@@ -1578,67 +2060,71 @@
       </w:pPr>
       <w:r>
         <w:lastRenderedPageBreak/>
-        <w:t xml:space="preserve"> </w:t>
-      </w:r>
-      <w:r>
-        <w:t xml:space="preserve">Po stlačení tlačidla </w:t>
-      </w:r>
-      <w:r>
-        <w:t xml:space="preserve">„save </w:t>
-      </w:r>
-      <w:r>
-        <w:t xml:space="preserve"> </w:t>
-      </w:r>
-      <w:r>
-        <w:t>graph“</w:t>
-      </w:r>
-      <w:r>
-        <w:t xml:space="preserve"> sa </w:t>
-      </w:r>
-      <w:r>
-        <w:t>zobrazené údaje na hlavnom grafe uložia</w:t>
-      </w:r>
-      <w:r>
-        <w:t>,</w:t>
-      </w:r>
-      <w:r>
-        <w:t xml:space="preserve"> vo formáte CSV</w:t>
-      </w:r>
-      <w:r>
-        <w:t>,</w:t>
-      </w:r>
-      <w:r>
-        <w:t xml:space="preserve"> </w:t>
-      </w:r>
-      <w:r>
-        <w:t xml:space="preserve"> názvom „aggregated_“ a  </w:t>
-      </w:r>
-      <w:r>
-        <w:t>sufixom</w:t>
-      </w:r>
-      <w:r>
-        <w:t xml:space="preserve"> aktuálneho timestampu </w:t>
-      </w:r>
-      <w:r>
-        <w:t>na aplikáciou preddefinované miesto</w:t>
-      </w:r>
-      <w:r>
-        <w:t xml:space="preserve"> </w:t>
-      </w:r>
-      <w:r>
-        <w:t>(</w:t>
-      </w:r>
-      <w:r>
-        <w:t>Data\Aggregated_Data</w:t>
-      </w:r>
-      <w:r>
-        <w:t>\</w:t>
-      </w:r>
-      <w:r>
-        <w:t>)</w:t>
-      </w:r>
-      <w:r>
-        <w:t>.</w:t>
+        <w:t> </w:t>
+      </w:r>
+      <w:r>
+        <w:rPr>
+          <w:color w:val="FF0000"/>
+        </w:rPr>
+        <w:t xml:space="preserve">Hlavné okno používateľského rozhrania obsahuje </w:t>
+      </w:r>
+      <w:proofErr w:type="spellStart"/>
+      <w:r>
+        <w:rPr>
+          <w:color w:val="FF0000"/>
+        </w:rPr>
+        <w:t>editovací</w:t>
+      </w:r>
+      <w:proofErr w:type="spellEnd"/>
+      <w:r>
+        <w:rPr>
+          <w:color w:val="FF0000"/>
+        </w:rPr>
+        <w:t xml:space="preserve"> riadok, do ktorého používateľ vpíše meno svojho projektu (reťazec písmen/číslic bez medzier). Toto meno sa pridáva pred názvy všetkých súborov, ktoré aplikácia vytvára</w:t>
+      </w:r>
+      <w:r>
+        <w:rPr>
+          <w:color w:val="FF0000"/>
+        </w:rPr>
+        <w:t xml:space="preserve">. Ak </w:t>
+      </w:r>
+      <w:r>
+        <w:rPr>
+          <w:color w:val="FF0000"/>
+        </w:rPr>
+        <w:t>užívateľ</w:t>
+      </w:r>
+      <w:r>
+        <w:rPr>
+          <w:color w:val="FF0000"/>
+        </w:rPr>
+        <w:t xml:space="preserve"> nezadá meno projektu, predvolené meno </w:t>
+      </w:r>
+      <w:r>
+        <w:rPr>
+          <w:color w:val="FF0000"/>
+        </w:rPr>
+        <w:t xml:space="preserve">súborov </w:t>
+      </w:r>
+      <w:r>
+        <w:rPr>
+          <w:color w:val="FF0000"/>
+        </w:rPr>
+        <w:t>bude „</w:t>
+      </w:r>
+      <w:proofErr w:type="spellStart"/>
+      <w:r>
+        <w:rPr>
+          <w:color w:val="FF0000"/>
+        </w:rPr>
+        <w:t>undefined</w:t>
+      </w:r>
+      <w:proofErr w:type="spellEnd"/>
+      <w:r>
+        <w:rPr>
+          <w:color w:val="FF0000"/>
+        </w:rPr>
+        <w:t>“ .</w:t>
       </w:r>
     </w:p>
     <w:p>
@@ -1659,82 +2145,94 @@
         <w:t xml:space="preserve"> </w:t>
       </w:r>
       <w:r>
-        <w:t>Po stlačení t</w:t>
-      </w:r>
-      <w:r>
-        <w:t>lačidl</w:t>
-      </w:r>
-      <w:r>
-        <w:t>a</w:t>
-      </w:r>
-      <w:r>
-        <w:t xml:space="preserve"> </w:t>
-      </w:r>
-      <w:r>
-        <w:t>„</w:t>
-      </w:r>
-      <w:r>
-        <w:t xml:space="preserve">save </w:t>
-      </w:r>
-      <w:r>
-        <w:t xml:space="preserve">configuration“ </w:t>
-      </w:r>
-      <w:r>
-        <w:t>sa uložia aktuálne</w:t>
-      </w:r>
-      <w:r>
-        <w:t xml:space="preserve"> nastaven</w:t>
-      </w:r>
-      <w:r>
-        <w:t>ia aplikáci</w:t>
-      </w:r>
-      <w:r>
-        <w:t>e</w:t>
-      </w:r>
-      <w:r>
-        <w:t xml:space="preserve"> spolu s</w:t>
+        <w:t xml:space="preserve">Po stlačení tlačidla </w:t>
+      </w:r>
+      <w:r>
+        <w:t xml:space="preserve">„save </w:t>
+      </w:r>
+      <w:r>
+        <w:t xml:space="preserve"> </w:t>
+      </w:r>
+      <w:r>
+        <w:t>graph“</w:t>
+      </w:r>
+      <w:r>
+        <w:t xml:space="preserve"> sa </w:t>
+      </w:r>
+      <w:r>
+        <w:t>zobrazené údaje na hlavnom grafe uložia</w:t>
+      </w:r>
+      <w:r>
+        <w:t>,</w:t>
+      </w:r>
+      <w:r>
+        <w:t xml:space="preserve"> vo formáte CSV</w:t>
+      </w:r>
+      <w:r>
+        <w:t>,</w:t>
+      </w:r>
+      <w:r>
+        <w:t xml:space="preserve"> </w:t>
       </w:r>
       <w:r>
         <w:t> </w:t>
       </w:r>
       <w:r>
-        <w:t>mobilitou</w:t>
-      </w:r>
-      <w:r>
-        <w:t xml:space="preserve"> do jedného súboru</w:t>
-      </w:r>
-      <w:r>
-        <w:t>,</w:t>
-      </w:r>
-      <w:r>
-        <w:t xml:space="preserve">  názvom „</w:t>
-      </w:r>
-      <w:r>
-        <w:t>configuration</w:t>
-      </w:r>
-      <w:r>
-        <w:t xml:space="preserve">_“ a  </w:t>
+        <w:rPr>
+          <w:color w:val="FF0000"/>
+        </w:rPr>
+        <w:t xml:space="preserve">názvom </w:t>
+      </w:r>
+      <w:r>
+        <w:rPr>
+          <w:color w:val="FF0000"/>
+        </w:rPr>
+        <w:t xml:space="preserve">projektu definovaný </w:t>
+      </w:r>
+      <w:r>
+        <w:rPr>
+          <w:color w:val="FF0000"/>
+        </w:rPr>
+        <w:t>užívateľom</w:t>
+      </w:r>
+      <w:r>
+        <w:rPr>
+          <w:color w:val="FF0000"/>
+        </w:rPr>
+        <w:t xml:space="preserve"> (bod 3.1.5)</w:t>
+      </w:r>
+      <w:r>
+        <w:rPr>
+          <w:color w:val="FF0000"/>
+        </w:rPr>
+        <w:t xml:space="preserve"> </w:t>
+      </w:r>
+      <w:r>
+        <w:t xml:space="preserve">a  </w:t>
       </w:r>
       <w:r>
         <w:t>sufixom</w:t>
       </w:r>
       <w:r>
-        <w:t xml:space="preserve"> aktuálneho timestampu na aplikáciou preddefinované miesto (</w:t>
-      </w:r>
-      <w:r>
-        <w:t>Data\</w:t>
-      </w:r>
-      <w:r>
-        <w:t>Configuration</w:t>
+        <w:t xml:space="preserve"> aktuálneho timestampu </w:t>
+      </w:r>
+      <w:r>
+        <w:t>na aplikáciou preddefinované miesto</w:t>
+      </w:r>
+      <w:r>
+        <w:t xml:space="preserve"> </w:t>
+      </w:r>
+      <w:r>
+        <w:t>(</w:t>
+      </w:r>
+      <w:r>
+        <w:t>Data\Aggregated_Data</w:t>
       </w:r>
       <w:r>
         <w:t>\</w:t>
       </w:r>
       <w:r>
         <w:t>)</w:t>
-      </w:r>
-      <w:r>
-        <w:t xml:space="preserve"> </w:t>
       </w:r>
       <w:r>
         <w:t>.</w:t>
@@ -1755,37 +2253,123 @@
         <w:spacing w:after="0"/>
       </w:pPr>
       <w:r>
-        <w:t xml:space="preserve"> Len pre </w:t>
-      </w:r>
-      <w:r>
-        <w:t>hlavný</w:t>
-      </w:r>
-      <w:r>
-        <w:t xml:space="preserve"> graf, a</w:t>
-      </w:r>
-      <w:r>
-        <w:t>k bude kurzor myši na</w:t>
-      </w:r>
-      <w:r>
-        <w:t xml:space="preserve"> niektorom bode v grafe, </w:t>
-      </w:r>
-      <w:r>
-        <w:t>zobraz</w:t>
-      </w:r>
-      <w:r>
-        <w:t>í</w:t>
-      </w:r>
-      <w:r>
-        <w:t xml:space="preserve"> sa vedľa kurzoru okienko s hodnotami X-ovej a Y-ovej osi.</w:t>
-      </w:r>
-      <w:r>
-        <w:t xml:space="preserve"> </w:t>
-      </w:r>
-    </w:p>
-    <w:p>
-      <w:pPr>
-        <w:spacing w:after="0"/>
-        <w:ind w:left="720"/>
+        <w:t xml:space="preserve"> </w:t>
+      </w:r>
+      <w:r>
+        <w:t>Po stlačení t</w:t>
+      </w:r>
+      <w:r>
+        <w:t>lačidl</w:t>
+      </w:r>
+      <w:r>
+        <w:t>a</w:t>
+      </w:r>
+      <w:r>
+        <w:t xml:space="preserve"> </w:t>
+      </w:r>
+      <w:r>
+        <w:t>„</w:t>
+      </w:r>
+      <w:r>
+        <w:t xml:space="preserve">save </w:t>
+      </w:r>
+      <w:r>
+        <w:t xml:space="preserve">configuration“ </w:t>
+      </w:r>
+      <w:r>
+        <w:t>sa uložia aktuálne</w:t>
+      </w:r>
+      <w:r>
+        <w:t xml:space="preserve"> nastaven</w:t>
+      </w:r>
+      <w:r>
+        <w:t>ia aplikáci</w:t>
+      </w:r>
+      <w:r>
+        <w:t>e</w:t>
+      </w:r>
+      <w:r>
+        <w:t xml:space="preserve"> spolu s</w:t>
+      </w:r>
+      <w:r>
+        <w:t> </w:t>
+      </w:r>
+      <w:r>
+        <w:t>mobilitou</w:t>
+      </w:r>
+      <w:r>
+        <w:t xml:space="preserve"> do jedného súboru</w:t>
+      </w:r>
+      <w:r>
+        <w:t>,</w:t>
+      </w:r>
+      <w:r>
+        <w:t xml:space="preserve">  názvom</w:t>
+      </w:r>
+      <w:r>
+        <w:rPr>
+          <w:color w:val="FF0000"/>
+        </w:rPr>
+        <w:t xml:space="preserve"> projektu definovaný </w:t>
+      </w:r>
+      <w:r>
+        <w:rPr>
+          <w:color w:val="FF0000"/>
+        </w:rPr>
+        <w:t>užívateľom</w:t>
+      </w:r>
+      <w:r>
+        <w:rPr>
+          <w:color w:val="FF0000"/>
+        </w:rPr>
+        <w:t xml:space="preserve"> (bod 3.1.5) </w:t>
+      </w:r>
+      <w:r>
+        <w:t xml:space="preserve">a  </w:t>
+      </w:r>
+      <w:r>
+        <w:t>sufixom</w:t>
+      </w:r>
+      <w:r>
+        <w:t xml:space="preserve"> aktuálneho </w:t>
+      </w:r>
+      <w:proofErr w:type="spellStart"/>
+      <w:r>
+        <w:t>timestampu</w:t>
+      </w:r>
+      <w:proofErr w:type="spellEnd"/>
+      <w:r>
+        <w:t xml:space="preserve"> na aplikáciou preddefinované miesto (</w:t>
+      </w:r>
+      <w:proofErr w:type="spellStart"/>
+      <w:r>
+        <w:t>Data</w:t>
+      </w:r>
+      <w:proofErr w:type="spellEnd"/>
+      <w:r>
+        <w:t>\</w:t>
+      </w:r>
+      <w:proofErr w:type="spellStart"/>
+      <w:r>
+        <w:t>Configuration</w:t>
+      </w:r>
+      <w:proofErr w:type="spellEnd"/>
+      <w:r>
+        <w:t>\</w:t>
+      </w:r>
+      <w:r>
+        <w:t>)</w:t>
+      </w:r>
+      <w:r>
+        <w:t xml:space="preserve"> </w:t>
+      </w:r>
+      <w:r>
+        <w:t>.</w:t>
+      </w:r>
+    </w:p>
+    <w:p>
+      <w:pPr>
+        <w:spacing w:after="0"/>
       </w:pPr>
     </w:p>
     <w:p>
@@ -1798,10 +2382,101 @@
         <w:spacing w:after="0"/>
       </w:pPr>
       <w:r>
-        <w:t xml:space="preserve"> </w:t>
-      </w:r>
-      <w:r>
-        <w:t>Mobilita je parametrizovateľná funkcia, ktorá sa popri aktuálnych agregovaných dátach môže zobrazovať v grafe. Je to funkcia času. Jej účel je znázornenie redukovanej pohyblivosti iónov, kvôli lepšej identifikácii iónov. Je nepriamo úmerná času. Teda ióny s vysokou mobilitou dopadnú na detektor za kratší čas, a opačne tie pomalšie ióny budú mať nižšiu mobilitu. Mobilita má parametre:</w:t>
+        <w:t xml:space="preserve"> Len pre </w:t>
+      </w:r>
+      <w:r>
+        <w:t>hlavný</w:t>
+      </w:r>
+      <w:r>
+        <w:t xml:space="preserve"> graf, a</w:t>
+      </w:r>
+      <w:r>
+        <w:t>k bude kurzor myši na</w:t>
+      </w:r>
+      <w:r>
+        <w:t xml:space="preserve"> niektorom bode v grafe, </w:t>
+      </w:r>
+      <w:r>
+        <w:t>zobraz</w:t>
+      </w:r>
+      <w:r>
+        <w:t>í</w:t>
+      </w:r>
+      <w:r>
+        <w:t xml:space="preserve"> sa vedľa kurzoru okienko s hodnotami X-ovej a Y-ovej osi.</w:t>
+      </w:r>
+      <w:r>
+        <w:t xml:space="preserve"> </w:t>
+      </w:r>
+    </w:p>
+    <w:p>
+      <w:pPr>
+        <w:spacing w:after="0"/>
+        <w:ind w:left="720"/>
+      </w:pPr>
+    </w:p>
+    <w:p>
+      <w:pPr>
+        <w:pStyle w:val="ListParagraph"/>
+        <w:numPr>
+          <w:ilvl w:val="2"/>
+          <w:numId w:val="2"/>
+        </w:numPr>
+        <w:spacing w:after="0"/>
+      </w:pPr>
+      <w:r>
+        <w:t xml:space="preserve"> </w:t>
+      </w:r>
+      <w:r>
+        <w:rPr>
+          <w:color w:val="FF0000"/>
+        </w:rPr>
+        <w:t xml:space="preserve">Mobilita je </w:t>
+      </w:r>
+      <w:proofErr w:type="spellStart"/>
+      <w:r>
+        <w:rPr>
+          <w:color w:val="FF0000"/>
+        </w:rPr>
+        <w:t>parametrizovateľná</w:t>
+      </w:r>
+      <w:proofErr w:type="spellEnd"/>
+      <w:r>
+        <w:rPr>
+          <w:color w:val="FF0000"/>
+        </w:rPr>
+        <w:t xml:space="preserve"> funkcia, ktorá slúži na zobrazenie údajov vo všetkých troch typoch grafov v transformovaných súradniciach. Vstupom do funkcie je pôvodná x-</w:t>
+      </w:r>
+      <w:proofErr w:type="spellStart"/>
+      <w:r>
+        <w:rPr>
+          <w:color w:val="FF0000"/>
+        </w:rPr>
+        <w:t>ová</w:t>
+      </w:r>
+      <w:proofErr w:type="spellEnd"/>
+      <w:r>
+        <w:rPr>
+          <w:color w:val="FF0000"/>
+        </w:rPr>
+        <w:t xml:space="preserve"> hodnota (čas t) a výstupom je nová x-</w:t>
+      </w:r>
+      <w:proofErr w:type="spellStart"/>
+      <w:r>
+        <w:rPr>
+          <w:color w:val="FF0000"/>
+        </w:rPr>
+        <w:t>ová</w:t>
+      </w:r>
+      <w:proofErr w:type="spellEnd"/>
+      <w:r>
+        <w:rPr>
+          <w:color w:val="FF0000"/>
+        </w:rPr>
+        <w:t xml:space="preserve"> hodnota (čas), pre zobrazenie príslušného bodu krivky grafu. Jej účel je znázornenie redukovanej pohyblivosti iónov, kvôli lepšej identifikácii iónov. Je nepriamo úmerná času. Teda ióny s vysokou mobilitou dopadnú na detektor za kratší čas, a opačne tie pomalšie ióny budú mať nižšiu mobilitu. Mobilita má parametre</w:t>
+      </w:r>
+      <w:r>
+        <w:t>:</w:t>
       </w:r>
     </w:p>
     <w:p>
@@ -1830,7 +2505,15 @@
         </w:numPr>
       </w:pPr>
       <w:r>
-        <w:t>tlak plynu - p (pa)</w:t>
+        <w:t>tlak plynu - p (</w:t>
+      </w:r>
+      <w:proofErr w:type="spellStart"/>
+      <w:r>
+        <w:t>pa</w:t>
+      </w:r>
+      <w:proofErr w:type="spellEnd"/>
+      <w:r>
+        <w:t>)</w:t>
       </w:r>
     </w:p>
     <w:p>
@@ -1854,7 +2537,15 @@
         </w:numPr>
       </w:pPr>
       <w:r>
-        <w:t>napätie na driftovej trubici - U (kV))</w:t>
+        <w:t xml:space="preserve">napätie na </w:t>
+      </w:r>
+      <w:proofErr w:type="spellStart"/>
+      <w:r>
+        <w:t>driftovej</w:t>
+      </w:r>
+      <w:proofErr w:type="spellEnd"/>
+      <w:r>
+        <w:t xml:space="preserve"> trubici - U (kV))</w:t>
       </w:r>
     </w:p>
     <w:p>
@@ -1901,7 +2592,15 @@
         <w:ind w:left="1224"/>
       </w:pPr>
       <w:r>
-        <w:t>Mobilitu nakoniec vyrátame vzorcom: Ko=(L^2/U*t)[(p*To)/(po*T))</w:t>
+        <w:t xml:space="preserve">Mobilitu nakoniec vyrátame vzorcom: </w:t>
+      </w:r>
+      <w:proofErr w:type="spellStart"/>
+      <w:r>
+        <w:t>Ko</w:t>
+      </w:r>
+      <w:proofErr w:type="spellEnd"/>
+      <w:r>
+        <w:t>=(L^2/U*t)[(p*To)/(po*T))</w:t>
       </w:r>
       <w:r>
         <w:t>.</w:t>
@@ -1913,8 +2612,13 @@
         <w:spacing w:after="0"/>
         <w:ind w:left="1224"/>
       </w:pPr>
-      <w:r>
-        <w:t>Checkbox „aplikovať“ v </w:t>
+      <w:proofErr w:type="spellStart"/>
+      <w:r>
+        <w:t>Checkbox</w:t>
+      </w:r>
+      <w:proofErr w:type="spellEnd"/>
+      <w:r>
+        <w:t xml:space="preserve"> „aplikovať“ v </w:t>
       </w:r>
       <w:r>
         <w:t>kolónke</w:t>
@@ -1943,57 +2647,43 @@
         <w:t xml:space="preserve"> </w:t>
       </w:r>
       <w:r>
-        <w:t xml:space="preserve">Grafové preškálovanie </w:t>
-      </w:r>
-      <w:r>
-        <w:t xml:space="preserve">vertikálne </w:t>
-      </w:r>
-      <w:r>
-        <w:t xml:space="preserve">– </w:t>
-      </w:r>
-      <w:r>
-        <w:t xml:space="preserve">pre hlavný graf </w:t>
-      </w:r>
-      <w:r>
-        <w:t>možnosť</w:t>
-      </w:r>
-      <w:r>
-        <w:t xml:space="preserve"> </w:t>
-      </w:r>
-      <w:r>
-        <w:t xml:space="preserve">dynamicky zväčšovať a zmenšovať </w:t>
-      </w:r>
-      <w:r>
-        <w:t xml:space="preserve">rozsah maxima Y-ovej </w:t>
-      </w:r>
-      <w:r>
-        <w:t xml:space="preserve"> </w:t>
-      </w:r>
-      <w:r>
-        <w:t xml:space="preserve">osi </w:t>
-      </w:r>
-      <w:r>
-        <w:t>zadaním hodn</w:t>
-      </w:r>
-      <w:r>
-        <w:t>o</w:t>
-      </w:r>
-      <w:r>
-        <w:t>t</w:t>
-      </w:r>
-      <w:r>
-        <w:t>y</w:t>
-      </w:r>
-      <w:r>
-        <w:t xml:space="preserve"> od užívateľa</w:t>
-      </w:r>
-      <w:r>
-        <w:t>.</w:t>
-      </w:r>
-    </w:p>
-    <w:p>
-      <w:pPr>
-        <w:pStyle w:val="ListParagraph"/>
+        <w:rPr>
+          <w:rFonts w:ascii="Segoe UI" w:hAnsi="Segoe UI" w:cs="Segoe UI"/>
+          <w:color w:val="24292E"/>
+          <w:sz w:val="21"/>
+          <w:szCs w:val="21"/>
+          <w:shd w:val="clear" w:color="auto" w:fill="FFFFFF"/>
+        </w:rPr>
+        <w:t> </w:t>
+      </w:r>
+      <w:r>
+        <w:rPr>
+          <w:color w:val="FF0000"/>
+        </w:rPr>
+        <w:t xml:space="preserve">Používateľ môže vyznačením pravouhlého rámčeka pomocou myši určiť ľubovoľný menši výsek grafu, ktorý sa má priblížiť (zoom in) a zobraziť na celej ploche grafu. Vedľa počiatku osí je malé tlačidlo, ktoré priblíženie vráti a spôsobí zobrazenie grafu v celom pôvodnom rozsahu (zoom </w:t>
+      </w:r>
+      <w:proofErr w:type="spellStart"/>
+      <w:r>
+        <w:rPr>
+          <w:color w:val="FF0000"/>
+        </w:rPr>
+        <w:t>out</w:t>
+      </w:r>
+      <w:proofErr w:type="spellEnd"/>
+      <w:r>
+        <w:rPr>
+          <w:color w:val="FF0000"/>
+        </w:rPr>
+        <w:t>).</w:t>
+      </w:r>
+      <w:r>
+        <w:br w:type="page"/>
+      </w:r>
+    </w:p>
+    <w:p>
+      <w:pPr>
+        <w:spacing w:after="0"/>
+        <w:ind w:left="720"/>
       </w:pPr>
     </w:p>
     <w:p>
@@ -2006,57 +2696,6 @@
         <w:spacing w:after="0"/>
       </w:pPr>
       <w:r>
-        <w:t xml:space="preserve">Grafové preškálovanie </w:t>
-      </w:r>
-      <w:r>
-        <w:t xml:space="preserve">horizontálne </w:t>
-      </w:r>
-      <w:r>
-        <w:t xml:space="preserve">– </w:t>
-      </w:r>
-      <w:r>
-        <w:t xml:space="preserve">pre hlavný graf </w:t>
-      </w:r>
-      <w:r>
-        <w:t xml:space="preserve">dynamicky zväčšovať a zmenšovať </w:t>
-      </w:r>
-      <w:r>
-        <w:t>rozsah maxima a minima pre X-ovú</w:t>
-      </w:r>
-      <w:r>
-        <w:t xml:space="preserve"> </w:t>
-      </w:r>
-      <w:r>
-        <w:t xml:space="preserve">os </w:t>
-      </w:r>
-      <w:r>
-        <w:t>točením koliečka myši</w:t>
-      </w:r>
-      <w:r>
-        <w:t>.</w:t>
-      </w:r>
-    </w:p>
-    <w:p>
-      <w:r>
-        <w:br w:type="page"/>
-      </w:r>
-    </w:p>
-    <w:p>
-      <w:pPr>
-        <w:spacing w:after="0"/>
-        <w:ind w:left="720"/>
-      </w:pPr>
-    </w:p>
-    <w:p>
-      <w:pPr>
-        <w:pStyle w:val="ListParagraph"/>
-        <w:numPr>
-          <w:ilvl w:val="2"/>
-          <w:numId w:val="2"/>
-        </w:numPr>
-        <w:spacing w:after="0"/>
-      </w:pPr>
-      <w:r>
         <w:t xml:space="preserve"> </w:t>
       </w:r>
       <w:r>
@@ -2081,13 +2720,16 @@
         <w:t xml:space="preserve"> </w:t>
       </w:r>
       <w:r>
-        <w:t xml:space="preserve">zobrazí počet agregovaných </w:t>
-      </w:r>
-      <w:r>
-        <w:t>dát</w:t>
-      </w:r>
-      <w:r>
-        <w:t xml:space="preserve"> a na X-ovej časový úsek prislúchajúci k týmto </w:t>
+        <w:t xml:space="preserve">zobrazí </w:t>
+      </w:r>
+      <w:r>
+        <w:rPr>
+          <w:color w:val="FF0000"/>
+        </w:rPr>
+        <w:t xml:space="preserve">poradie (počítadlo) agregovaných dát </w:t>
+      </w:r>
+      <w:r>
+        <w:t xml:space="preserve">a na X-ovej časový úsek prislúchajúci k týmto </w:t>
       </w:r>
       <w:r>
         <w:t>dátam</w:t>
@@ -2524,6 +3166,21 @@
       <w:r>
         <w:t xml:space="preserve"> klikol.</w:t>
       </w:r>
+      <w:r>
+        <w:t xml:space="preserve"> </w:t>
+      </w:r>
+      <w:r>
+        <w:rPr>
+          <w:color w:val="FF0000"/>
+        </w:rPr>
+        <w:t>Pokiaľ ešte používateľ na žiaden riadok intenzitného grafu neklikol, v zrkadlovom grafe sa nič nezobrazuje</w:t>
+      </w:r>
+      <w:r>
+        <w:rPr>
+          <w:color w:val="FF0000"/>
+        </w:rPr>
+        <w:t>.</w:t>
+      </w:r>
     </w:p>
     <w:p>
       <w:pPr>
@@ -2560,29 +3217,18 @@
         <w:spacing w:after="0"/>
       </w:pPr>
       <w:r>
-        <w:t>Ak množstvo intenzitných grafov presiahne obrazovku, panel, na ktorom sa grafy vykresľujú sa bude dať skrolovať.</w:t>
-      </w:r>
-    </w:p>
-    <w:p>
-      <w:pPr>
-        <w:spacing w:after="0"/>
-      </w:pPr>
-    </w:p>
-    <w:p>
-      <w:pPr>
-        <w:spacing w:after="0"/>
-      </w:pPr>
-    </w:p>
-    <w:p>
-      <w:pPr>
-        <w:pStyle w:val="ListParagraph"/>
-      </w:pPr>
-    </w:p>
-    <w:p>
-      <w:pPr>
-        <w:pStyle w:val="ListParagraph"/>
-      </w:pPr>
-    </w:p>
+        <w:t xml:space="preserve">Ak množstvo intenzitných grafov presiahne obrazovku, panel, na ktorom sa grafy vykresľujú sa bude dať </w:t>
+      </w:r>
+      <w:proofErr w:type="spellStart"/>
+      <w:r>
+        <w:t>skrolovať</w:t>
+      </w:r>
+      <w:proofErr w:type="spellEnd"/>
+      <w:r>
+        <w:t>.</w:t>
+      </w:r>
+    </w:p>
+    <w:p/>
     <w:p>
       <w:pPr>
         <w:pStyle w:val="ListParagraph"/>
@@ -2633,7 +3279,15 @@
         <w:spacing w:after="0"/>
       </w:pPr>
       <w:r>
-        <w:t xml:space="preserve">obsahovať textfield, kde </w:t>
+        <w:t xml:space="preserve">obsahovať </w:t>
+      </w:r>
+      <w:proofErr w:type="spellStart"/>
+      <w:r>
+        <w:t>textfield</w:t>
+      </w:r>
+      <w:proofErr w:type="spellEnd"/>
+      <w:r>
+        <w:t xml:space="preserve">, kde </w:t>
       </w:r>
       <w:r>
         <w:t>užívateľ</w:t>
@@ -2706,7 +3360,15 @@
         <w:t xml:space="preserve">lačidlo </w:t>
       </w:r>
       <w:r>
-        <w:t xml:space="preserve">„save“ </w:t>
+        <w:t>„</w:t>
+      </w:r>
+      <w:proofErr w:type="spellStart"/>
+      <w:r>
+        <w:t>save</w:t>
+      </w:r>
+      <w:proofErr w:type="spellEnd"/>
+      <w:r>
+        <w:t xml:space="preserve">“ </w:t>
       </w:r>
       <w:r>
         <w:t>ulož</w:t>
@@ -2736,13 +3398,42 @@
         <w:t xml:space="preserve">vo formáte CSV </w:t>
       </w:r>
       <w:r>
-        <w:t xml:space="preserve">s názvom „intensity_data_“ a </w:t>
+        <w:t>s </w:t>
+      </w:r>
+      <w:r>
+        <w:rPr>
+          <w:color w:val="FF0000"/>
+        </w:rPr>
+        <w:t xml:space="preserve">názvom projektu definovaný </w:t>
+      </w:r>
+      <w:r>
+        <w:rPr>
+          <w:color w:val="FF0000"/>
+        </w:rPr>
+        <w:t>užívateľom</w:t>
+      </w:r>
+      <w:r>
+        <w:rPr>
+          <w:color w:val="FF0000"/>
+        </w:rPr>
+        <w:t xml:space="preserve"> (bod 3.1.5) </w:t>
+      </w:r>
+      <w:r>
+        <w:t xml:space="preserve">a </w:t>
       </w:r>
       <w:r>
         <w:t>sufix</w:t>
       </w:r>
       <w:r>
-        <w:t xml:space="preserve"> aktuálneho timestampu </w:t>
+        <w:t xml:space="preserve"> aktuálneho </w:t>
+      </w:r>
+      <w:proofErr w:type="spellStart"/>
+      <w:r>
+        <w:t>timestampu</w:t>
+      </w:r>
+      <w:proofErr w:type="spellEnd"/>
+      <w:r>
+        <w:t xml:space="preserve"> </w:t>
       </w:r>
       <w:r>
         <w:t>na aplikáciou preddefinované miesto</w:t>
@@ -2750,9 +3441,19 @@
       <w:r>
         <w:t xml:space="preserve"> (</w:t>
       </w:r>
-      <w:r>
-        <w:t>Data\Intensity_Data</w:t>
-      </w:r>
+      <w:proofErr w:type="spellStart"/>
+      <w:r>
+        <w:t>Data</w:t>
+      </w:r>
+      <w:proofErr w:type="spellEnd"/>
+      <w:r>
+        <w:t>\</w:t>
+      </w:r>
+      <w:proofErr w:type="spellStart"/>
+      <w:r>
+        <w:t>Intensity_Data</w:t>
+      </w:r>
+      <w:proofErr w:type="spellEnd"/>
       <w:r>
         <w:t>)</w:t>
       </w:r>
@@ -2779,13 +3480,104 @@
         <w:t>spúšťa</w:t>
       </w:r>
       <w:r>
-        <w:t xml:space="preserve"> tým istým tlačidlo „Start“ resp.</w:t>
+        <w:t xml:space="preserve"> tým istým tlačidlo „</w:t>
+      </w:r>
+      <w:proofErr w:type="spellStart"/>
+      <w:r>
+        <w:t>Start</w:t>
+      </w:r>
+      <w:proofErr w:type="spellEnd"/>
+      <w:r>
+        <w:t>“ resp.</w:t>
       </w:r>
       <w:r>
         <w:t xml:space="preserve"> „Stop“ </w:t>
       </w:r>
       <w:r>
-        <w:t>ktoré mení label podlá stavu merania.</w:t>
+        <w:t xml:space="preserve">ktoré mení </w:t>
+      </w:r>
+      <w:proofErr w:type="spellStart"/>
+      <w:r>
+        <w:t>label</w:t>
+      </w:r>
+      <w:proofErr w:type="spellEnd"/>
+      <w:r>
+        <w:t xml:space="preserve"> podlá stavu merania.</w:t>
+      </w:r>
+      <w:r>
+        <w:t xml:space="preserve"> </w:t>
+      </w:r>
+      <w:r>
+        <w:rPr>
+          <w:color w:val="FF0000"/>
+        </w:rPr>
+        <w:t xml:space="preserve">Stlačením </w:t>
+      </w:r>
+      <w:proofErr w:type="spellStart"/>
+      <w:r>
+        <w:rPr>
+          <w:color w:val="FF0000"/>
+        </w:rPr>
+        <w:t>Start</w:t>
+      </w:r>
+      <w:proofErr w:type="spellEnd"/>
+      <w:r>
+        <w:rPr>
+          <w:color w:val="FF0000"/>
+        </w:rPr>
+        <w:t xml:space="preserve"> sa predchádzajúci zobrazený graf </w:t>
+      </w:r>
+      <w:r>
+        <w:rPr>
+          <w:color w:val="FF0000"/>
+        </w:rPr>
+        <w:t>hlavný intenzitný graf a k nemu prislúchajúce komponenty (zrkadlový graf</w:t>
+      </w:r>
+      <w:bookmarkStart w:id="0" w:name="_GoBack"/>
+      <w:bookmarkEnd w:id="0"/>
+      <w:r>
+        <w:rPr>
+          <w:color w:val="FF0000"/>
+        </w:rPr>
+        <w:t>,</w:t>
+      </w:r>
+      <w:r>
+        <w:rPr>
+          <w:color w:val="FF0000"/>
+        </w:rPr>
+        <w:t xml:space="preserve"> </w:t>
+      </w:r>
+      <w:proofErr w:type="spellStart"/>
+      <w:r>
+        <w:rPr>
+          <w:color w:val="FF0000"/>
+        </w:rPr>
+        <w:t>rgb</w:t>
+      </w:r>
+      <w:proofErr w:type="spellEnd"/>
+      <w:r>
+        <w:rPr>
+          <w:color w:val="FF0000"/>
+        </w:rPr>
+        <w:t xml:space="preserve"> škála farieb)</w:t>
+      </w:r>
+      <w:r>
+        <w:rPr>
+          <w:color w:val="FF0000"/>
+        </w:rPr>
+        <w:t xml:space="preserve"> zmaž</w:t>
+      </w:r>
+      <w:r>
+        <w:rPr>
+          <w:color w:val="FF0000"/>
+        </w:rPr>
+        <w:t>ú</w:t>
+      </w:r>
+      <w:r>
+        <w:rPr>
+          <w:color w:val="FF0000"/>
+        </w:rPr>
+        <w:t>.</w:t>
       </w:r>
     </w:p>
     <w:p>
@@ -2800,10 +3592,16 @@
       <w:r>
         <w:t>t</w:t>
       </w:r>
-      <w:bookmarkStart w:id="0" w:name="_GoBack"/>
-      <w:bookmarkEnd w:id="0"/>
-      <w:r>
-        <w:t>lačidlo „cancel“ odstráni intenzitný graf z panelu.</w:t>
+      <w:r>
+        <w:t>lačidlo „</w:t>
+      </w:r>
+      <w:proofErr w:type="spellStart"/>
+      <w:r>
+        <w:t>cancel</w:t>
+      </w:r>
+      <w:proofErr w:type="spellEnd"/>
+      <w:r>
+        <w:t>“ odstráni intenzitný graf z panelu.</w:t>
       </w:r>
     </w:p>
     <w:p>
@@ -2821,13 +3619,37 @@
         <w:spacing w:after="0"/>
       </w:pPr>
       <w:r>
-        <w:t xml:space="preserve">Oznamovanie o správnom priebehu akcie – bude to successful pop-up, ktorý oznámi </w:t>
+        <w:t xml:space="preserve">Oznamovanie o správnom priebehu akcie – bude to </w:t>
+      </w:r>
+      <w:proofErr w:type="spellStart"/>
+      <w:r>
+        <w:t>successful</w:t>
+      </w:r>
+      <w:proofErr w:type="spellEnd"/>
+      <w:r>
+        <w:t xml:space="preserve"> pop-</w:t>
+      </w:r>
+      <w:proofErr w:type="spellStart"/>
+      <w:r>
+        <w:t>up</w:t>
+      </w:r>
+      <w:proofErr w:type="spellEnd"/>
+      <w:r>
+        <w:t xml:space="preserve">, ktorý oznámi </w:t>
       </w:r>
       <w:r>
         <w:t>užívateľovi</w:t>
       </w:r>
       <w:r>
-        <w:t>, že jeho daná akcia prebehla úspešne (tj. Ukladanie dát,  zmena správania spektrometra)</w:t>
+        <w:t>, že jeho daná akcia prebehla úspešne (</w:t>
+      </w:r>
+      <w:proofErr w:type="spellStart"/>
+      <w:r>
+        <w:t>tj</w:t>
+      </w:r>
+      <w:proofErr w:type="spellEnd"/>
+      <w:r>
+        <w:t>. Ukladanie dát,  zmena správania spektrometra)</w:t>
       </w:r>
       <w:r>
         <w:t>.</w:t>
@@ -2849,7 +3671,23 @@
         <w:spacing w:after="0"/>
       </w:pPr>
       <w:r>
-        <w:t xml:space="preserve">Oznamovanie o nesprávnom priebehu akcie -  bude to failure pop-up, ktorý sa zobrazí s chybovou hláškou, ak sa daná akcia od </w:t>
+        <w:t xml:space="preserve">Oznamovanie o nesprávnom priebehu akcie -  bude to </w:t>
+      </w:r>
+      <w:proofErr w:type="spellStart"/>
+      <w:r>
+        <w:t>failure</w:t>
+      </w:r>
+      <w:proofErr w:type="spellEnd"/>
+      <w:r>
+        <w:t xml:space="preserve"> pop-</w:t>
+      </w:r>
+      <w:proofErr w:type="spellStart"/>
+      <w:r>
+        <w:t>up</w:t>
+      </w:r>
+      <w:proofErr w:type="spellEnd"/>
+      <w:r>
+        <w:t xml:space="preserve">, ktorý sa zobrazí s chybovou hláškou, ak sa daná akcia od </w:t>
       </w:r>
       <w:r>
         <w:t>užívateľa</w:t>
@@ -2858,7 +3696,15 @@
         <w:t xml:space="preserve"> zlyhala</w:t>
       </w:r>
       <w:r>
-        <w:t xml:space="preserve"> (tj. Ukladanie dát, zmena správania spektrometra).</w:t>
+        <w:t xml:space="preserve"> (</w:t>
+      </w:r>
+      <w:proofErr w:type="spellStart"/>
+      <w:r>
+        <w:t>tj</w:t>
+      </w:r>
+      <w:proofErr w:type="spellEnd"/>
+      <w:r>
+        <w:t>. Ukladanie dát, zmena správania spektrometra).</w:t>
       </w:r>
     </w:p>
     <w:p>
@@ -2895,7 +3741,55 @@
         <w:t>konfiguráciu</w:t>
       </w:r>
       <w:r>
-        <w:t xml:space="preserve"> spektrometra:</w:t>
+        <w:t xml:space="preserve"> spektrometra</w:t>
+      </w:r>
+      <w:r>
+        <w:t xml:space="preserve">. </w:t>
+      </w:r>
+      <w:r>
+        <w:rPr>
+          <w:color w:val="FF0000"/>
+        </w:rPr>
+        <w:t xml:space="preserve">V zátvorkách sa </w:t>
+      </w:r>
+      <w:r>
+        <w:rPr>
+          <w:color w:val="FF0000"/>
+        </w:rPr>
+        <w:t>určuje hranica</w:t>
+      </w:r>
+      <w:r>
+        <w:rPr>
+          <w:color w:val="FF0000"/>
+        </w:rPr>
+        <w:t xml:space="preserve"> hodnoty</w:t>
+      </w:r>
+      <w:r>
+        <w:rPr>
+          <w:color w:val="FF0000"/>
+        </w:rPr>
+        <w:t xml:space="preserve"> minima a</w:t>
+      </w:r>
+      <w:r>
+        <w:rPr>
+          <w:color w:val="FF0000"/>
+        </w:rPr>
+        <w:t> </w:t>
+      </w:r>
+      <w:r>
+        <w:rPr>
+          <w:color w:val="FF0000"/>
+        </w:rPr>
+        <w:t>maxima</w:t>
+      </w:r>
+      <w:r>
+        <w:rPr>
+          <w:color w:val="FF0000"/>
+        </w:rPr>
+        <w:t xml:space="preserve"> oddelenou pomlčkou</w:t>
+      </w:r>
+      <w:r>
+        <w:t>:</w:t>
       </w:r>
     </w:p>
     <w:p>
@@ -2907,9 +3801,31 @@
         </w:numPr>
         <w:spacing w:after="0" w:line="256" w:lineRule="auto"/>
       </w:pPr>
-      <w:r>
-        <w:t>Sampling – hustota merania v mikrosekundách</w:t>
-      </w:r>
+      <w:proofErr w:type="spellStart"/>
+      <w:r>
+        <w:t>Sampling</w:t>
+      </w:r>
+      <w:proofErr w:type="spellEnd"/>
+      <w:r>
+        <w:rPr>
+          <w:color w:val="FF0000"/>
+        </w:rPr>
+        <w:t xml:space="preserve"> </w:t>
+      </w:r>
+      <w:r>
+        <w:rPr>
+          <w:color w:val="FF0000"/>
+        </w:rPr>
+        <w:t xml:space="preserve">(0.5 - 50) </w:t>
+      </w:r>
+      <w:r>
+        <w:t xml:space="preserve">– hustota merania v </w:t>
+      </w:r>
+      <w:proofErr w:type="spellStart"/>
+      <w:r>
+        <w:t>mikrosekundách</w:t>
+      </w:r>
+      <w:proofErr w:type="spellEnd"/>
     </w:p>
     <w:p>
       <w:pPr>
@@ -2921,13 +3837,36 @@
         <w:spacing w:after="0" w:line="256" w:lineRule="auto"/>
       </w:pPr>
       <w:r>
-        <w:t xml:space="preserve">Gate – </w:t>
+        <w:t>Gate</w:t>
+      </w:r>
+      <w:r>
+        <w:rPr>
+          <w:color w:val="FF0000"/>
+        </w:rPr>
+        <w:t xml:space="preserve"> (1 - 20)</w:t>
+      </w:r>
+      <w:r>
+        <w:rPr>
+          <w:color w:val="FF0000"/>
+        </w:rPr>
+        <w:t xml:space="preserve"> </w:t>
+      </w:r>
+      <w:r>
+        <w:t xml:space="preserve">– </w:t>
       </w:r>
       <w:r>
         <w:t>impulz</w:t>
       </w:r>
       <w:r>
-        <w:t xml:space="preserve">, ktorý spúšťa ióny do driftu v </w:t>
+        <w:t xml:space="preserve">, ktorý spúšťa ióny do </w:t>
+      </w:r>
+      <w:proofErr w:type="spellStart"/>
+      <w:r>
+        <w:t>driftu</w:t>
+      </w:r>
+      <w:proofErr w:type="spellEnd"/>
+      <w:r>
+        <w:t xml:space="preserve"> v </w:t>
       </w:r>
       <w:r>
         <w:t>spektrometri</w:t>
@@ -2960,8 +3899,69 @@
         </w:numPr>
         <w:spacing w:after="0" w:line="256" w:lineRule="auto"/>
       </w:pPr>
-      <w:r>
-        <w:t>Repeat (time) – časová doba na agregovanie dát</w:t>
+      <w:proofErr w:type="spellStart"/>
+      <w:r>
+        <w:t>Repeat</w:t>
+      </w:r>
+      <w:proofErr w:type="spellEnd"/>
+      <w:r>
+        <w:t xml:space="preserve"> </w:t>
+      </w:r>
+      <w:proofErr w:type="spellStart"/>
+      <w:r>
+        <w:t>T</w:t>
+      </w:r>
+      <w:r>
+        <w:t>ime</w:t>
+      </w:r>
+      <w:proofErr w:type="spellEnd"/>
+      <w:r>
+        <w:t xml:space="preserve"> </w:t>
+      </w:r>
+      <w:r>
+        <w:rPr>
+          <w:color w:val="FF0000"/>
+        </w:rPr>
+        <w:t>(</w:t>
+      </w:r>
+      <w:r>
+        <w:rPr>
+          <w:color w:val="FF0000"/>
+        </w:rPr>
+        <w:t>0.1 - 60</w:t>
+      </w:r>
+      <w:r>
+        <w:rPr>
+          <w:color w:val="FF0000"/>
+        </w:rPr>
+        <w:t>)</w:t>
+      </w:r>
+      <w:r>
+        <w:rPr>
+          <w:color w:val="FF0000"/>
+        </w:rPr>
+        <w:t xml:space="preserve"> </w:t>
+      </w:r>
+      <w:r>
+        <w:t>– časová doba</w:t>
+      </w:r>
+      <w:r>
+        <w:t xml:space="preserve"> </w:t>
+      </w:r>
+      <w:r>
+        <w:rPr>
+          <w:color w:val="FF0000"/>
+        </w:rPr>
+        <w:t>v sekundách</w:t>
+      </w:r>
+      <w:r>
+        <w:rPr>
+          <w:color w:val="FF0000"/>
+        </w:rPr>
+        <w:t xml:space="preserve"> </w:t>
+      </w:r>
+      <w:r>
+        <w:t>na agregovanie dát</w:t>
       </w:r>
     </w:p>
     <w:p>
@@ -2973,14 +3973,33 @@
         </w:numPr>
         <w:spacing w:after="0" w:line="256" w:lineRule="auto"/>
       </w:pPr>
-      <w:r>
-        <w:t>Repeat (</w:t>
-      </w:r>
-      <w:r>
-        <w:t>count</w:t>
-      </w:r>
-      <w:r>
-        <w:t>) – počet meraní pre agregované dáta</w:t>
+      <w:proofErr w:type="spellStart"/>
+      <w:r>
+        <w:t>Repeat</w:t>
+      </w:r>
+      <w:proofErr w:type="spellEnd"/>
+      <w:r>
+        <w:t xml:space="preserve"> </w:t>
+      </w:r>
+      <w:proofErr w:type="spellStart"/>
+      <w:r>
+        <w:t>C</w:t>
+      </w:r>
+      <w:r>
+        <w:t>ount</w:t>
+      </w:r>
+      <w:proofErr w:type="spellEnd"/>
+      <w:r>
+        <w:t xml:space="preserve"> </w:t>
+      </w:r>
+      <w:r>
+        <w:rPr>
+          <w:color w:val="FF0000"/>
+        </w:rPr>
+        <w:t xml:space="preserve">(1 – 3000 ) </w:t>
+      </w:r>
+      <w:r>
+        <w:t>– počet meraní pre agregované dáta</w:t>
       </w:r>
     </w:p>
     <w:p>
@@ -2992,8 +4011,29 @@
         </w:numPr>
         <w:spacing w:after="0" w:line="256" w:lineRule="auto"/>
       </w:pPr>
-      <w:r>
-        <w:t xml:space="preserve">Apply repeat time – </w:t>
+      <w:proofErr w:type="spellStart"/>
+      <w:r>
+        <w:t>Apply</w:t>
+      </w:r>
+      <w:proofErr w:type="spellEnd"/>
+      <w:r>
+        <w:t xml:space="preserve"> </w:t>
+      </w:r>
+      <w:proofErr w:type="spellStart"/>
+      <w:r>
+        <w:t>repeat</w:t>
+      </w:r>
+      <w:proofErr w:type="spellEnd"/>
+      <w:r>
+        <w:t xml:space="preserve"> </w:t>
+      </w:r>
+      <w:proofErr w:type="spellStart"/>
+      <w:r>
+        <w:t>time</w:t>
+      </w:r>
+      <w:proofErr w:type="spellEnd"/>
+      <w:r>
+        <w:t xml:space="preserve"> – </w:t>
       </w:r>
       <w:r>
         <w:t>výber režimu merania (bod 3.1.22)</w:t>
@@ -3018,14 +4058,40 @@
       <w:r>
         <w:t>„</w:t>
       </w:r>
-      <w:r>
-        <w:t>Apply repeat time</w:t>
-      </w:r>
+      <w:proofErr w:type="spellStart"/>
+      <w:r>
+        <w:t>Apply</w:t>
+      </w:r>
+      <w:proofErr w:type="spellEnd"/>
+      <w:r>
+        <w:t xml:space="preserve"> </w:t>
+      </w:r>
+      <w:proofErr w:type="spellStart"/>
+      <w:r>
+        <w:t>repeat</w:t>
+      </w:r>
+      <w:proofErr w:type="spellEnd"/>
+      <w:r>
+        <w:t xml:space="preserve"> </w:t>
+      </w:r>
+      <w:proofErr w:type="spellStart"/>
+      <w:r>
+        <w:t>time</w:t>
+      </w:r>
+      <w:proofErr w:type="spellEnd"/>
       <w:r>
         <w:t>“</w:t>
       </w:r>
       <w:r>
-        <w:t xml:space="preserve"> bude checkbox pre výber režimu merania, ktorý ak sa zaškrtne, tak sa údaje zo spektrometra budú agregovať za čas definovaný užívateľom a ak sa odškrtne, tak za počet</w:t>
+        <w:t xml:space="preserve"> bude </w:t>
+      </w:r>
+      <w:proofErr w:type="spellStart"/>
+      <w:r>
+        <w:t>checkbox</w:t>
+      </w:r>
+      <w:proofErr w:type="spellEnd"/>
+      <w:r>
+        <w:t xml:space="preserve"> pre výber režimu merania, ktorý ak sa zaškrtne, tak sa údaje zo spektrometra budú agregovať za čas definovaný užívateľom a ak sa odškrtne, tak za počet</w:t>
       </w:r>
       <w:r>
         <w:t>,</w:t>
@@ -3055,7 +4121,31 @@
         <w:spacing w:after="0" w:line="256" w:lineRule="auto"/>
       </w:pPr>
       <w:r>
-        <w:t>Počet bodov meria (points) v shield buddy bude</w:t>
+        <w:t>Počet bodov meria (</w:t>
+      </w:r>
+      <w:proofErr w:type="spellStart"/>
+      <w:r>
+        <w:t>points</w:t>
+      </w:r>
+      <w:proofErr w:type="spellEnd"/>
+      <w:r>
+        <w:t xml:space="preserve">) v </w:t>
+      </w:r>
+      <w:proofErr w:type="spellStart"/>
+      <w:r>
+        <w:t>shield</w:t>
+      </w:r>
+      <w:proofErr w:type="spellEnd"/>
+      <w:r>
+        <w:t xml:space="preserve"> </w:t>
+      </w:r>
+      <w:proofErr w:type="spellStart"/>
+      <w:r>
+        <w:t>buddy</w:t>
+      </w:r>
+      <w:proofErr w:type="spellEnd"/>
+      <w:r>
+        <w:t xml:space="preserve"> bude</w:t>
       </w:r>
       <w:r>
         <w:t xml:space="preserve"> pole s</w:t>
@@ -3123,7 +4213,48 @@
         <w:t xml:space="preserve"> </w:t>
       </w:r>
       <w:r>
-        <w:t xml:space="preserve">hodnota v mikrosekundách určujúca periódu merania spektrometra, hodnota je v rozsahu 0-20 000 mikrosekúnd. Dĺžka merania sa vyráta vzorcom sampling * points, čo ale nesmie </w:t>
+        <w:t xml:space="preserve">hodnota v </w:t>
+      </w:r>
+      <w:proofErr w:type="spellStart"/>
+      <w:r>
+        <w:t>mikrosekundách</w:t>
+      </w:r>
+      <w:proofErr w:type="spellEnd"/>
+      <w:r>
+        <w:t xml:space="preserve"> určujúca periódu merania spektrometra, hodnota je v rozsahu 0-20 000 </w:t>
+      </w:r>
+      <w:proofErr w:type="spellStart"/>
+      <w:r>
+        <w:t>mikrosekúnd</w:t>
+      </w:r>
+      <w:proofErr w:type="spellEnd"/>
+      <w:r>
+        <w:t xml:space="preserve">. </w:t>
+      </w:r>
+      <w:r>
+        <w:rPr>
+          <w:color w:val="FF0000"/>
+        </w:rPr>
+        <w:t xml:space="preserve">Cyklus </w:t>
+      </w:r>
+      <w:r>
+        <w:t xml:space="preserve">merania sa vyráta vzorcom </w:t>
+      </w:r>
+      <w:proofErr w:type="spellStart"/>
+      <w:r>
+        <w:t>sampling</w:t>
+      </w:r>
+      <w:proofErr w:type="spellEnd"/>
+      <w:r>
+        <w:t xml:space="preserve"> * </w:t>
+      </w:r>
+      <w:proofErr w:type="spellStart"/>
+      <w:r>
+        <w:t>points</w:t>
+      </w:r>
+      <w:proofErr w:type="spellEnd"/>
+      <w:r>
+        <w:t xml:space="preserve">, čo ale nesmie </w:t>
       </w:r>
       <w:r>
         <w:t>presiahnuť</w:t>
@@ -3137,9 +4268,11 @@
       <w:r>
         <w:t xml:space="preserve"> 000 </w:t>
       </w:r>
+      <w:proofErr w:type="spellStart"/>
       <w:r>
         <w:t>mikrosekúnd</w:t>
       </w:r>
+      <w:proofErr w:type="spellEnd"/>
       <w:r>
         <w:t>.</w:t>
       </w:r>
@@ -3159,6 +4292,7 @@
         <w:spacing w:before="40"/>
       </w:pPr>
       <w:r>
+        <w:lastRenderedPageBreak/>
         <w:t>Požiadavky rozhrania</w:t>
       </w:r>
     </w:p>
@@ -5269,7 +6403,7 @@
 </file>
 
 <file path=customXml/itemProps1.xml><?xml version="1.0" encoding="utf-8"?>
-<ds:datastoreItem xmlns:ds="http://schemas.openxmlformats.org/officeDocument/2006/customXml" ds:itemID="{D88E2550-E3CA-48C1-95B8-B12390FF23C6}">
+<ds:datastoreItem xmlns:ds="http://schemas.openxmlformats.org/officeDocument/2006/customXml" ds:itemID="{7880488E-20BB-48B8-9A6B-6E991144E971}">
   <ds:schemaRefs>
     <ds:schemaRef ds:uri="http://schemas.openxmlformats.org/officeDocument/2006/bibliography"/>
   </ds:schemaRefs>

</xml_diff>

<commit_message>
requirements.pdf, state_diagrams - arduino , main graph
</commit_message>
<xml_diff>
--- a/Documents/raw_files/Katalog_požiadaviek.docx
+++ b/Documents/raw_files/Katalog_požiadaviek.docx
@@ -581,7 +581,10 @@
         <w:t xml:space="preserve"> (3.1.</w:t>
       </w:r>
       <w:r>
-        <w:t>11</w:t>
+        <w:t>1</w:t>
+      </w:r>
+      <w:r>
+        <w:t>2</w:t>
       </w:r>
       <w:r>
         <w:t>)</w:t>
@@ -604,7 +607,13 @@
         <w:t>Hlavný intenzitný graf</w:t>
       </w:r>
       <w:r>
-        <w:t xml:space="preserve"> – Intenzitný graf tvorený z hlavného grafu v reálnom čase (3.1.12)</w:t>
+        <w:t xml:space="preserve"> – Intenzitný graf tvorený z hlavného grafu v reálnom čase (3.1.1</w:t>
+      </w:r>
+      <w:r>
+        <w:t>3</w:t>
+      </w:r>
+      <w:r>
+        <w:t>)</w:t>
       </w:r>
     </w:p>
     <w:p>
@@ -656,7 +665,7 @@
         <w:t>(bod 3.1.2</w:t>
       </w:r>
       <w:r>
-        <w:t>5</w:t>
+        <w:t>6</w:t>
       </w:r>
       <w:r>
         <w:t>)</w:t>
@@ -788,7 +797,7 @@
         <w:t xml:space="preserve"> (bod 3.1.</w:t>
       </w:r>
       <w:r>
-        <w:t>9</w:t>
+        <w:t>10</w:t>
       </w:r>
       <w:r>
         <w:t>)</w:t>
@@ -1691,10 +1700,15 @@
         <w:t>spektrometer</w:t>
       </w:r>
       <w:r>
-        <w:t xml:space="preserve"> (bod 3.1.2</w:t>
-      </w:r>
-      <w:r>
-        <w:t>2</w:t>
+        <w:t xml:space="preserve"> (bod 3.1</w:t>
+      </w:r>
+      <w:bookmarkStart w:id="0" w:name="_GoBack"/>
+      <w:bookmarkEnd w:id="0"/>
+      <w:r>
+        <w:t>.2</w:t>
+      </w:r>
+      <w:r>
+        <w:t>3</w:t>
       </w:r>
       <w:r>
         <w:t>)</w:t>
@@ -1769,7 +1783,7 @@
         <w:t>bod 3.1.</w:t>
       </w:r>
       <w:r>
-        <w:t>9</w:t>
+        <w:t>10</w:t>
       </w:r>
       <w:r>
         <w:t>)</w:t>
@@ -1916,7 +1930,10 @@
         <w:t>f (bod 3.1.</w:t>
       </w:r>
       <w:r>
-        <w:t>11</w:t>
+        <w:t>1</w:t>
+      </w:r>
+      <w:r>
+        <w:t>2</w:t>
       </w:r>
       <w:r>
         <w:t>)</w:t>
@@ -1950,7 +1967,7 @@
         <w:t>(bod 3.1.1</w:t>
       </w:r>
       <w:r>
-        <w:t>4</w:t>
+        <w:t>5</w:t>
       </w:r>
       <w:r>
         <w:t>)</w:t>
@@ -1978,7 +1995,7 @@
         <w:t xml:space="preserve"> (bod 3.1.1</w:t>
       </w:r>
       <w:r>
-        <w:t>6</w:t>
+        <w:t>7</w:t>
       </w:r>
       <w:r>
         <w:t>)</w:t>
@@ -2108,7 +2125,7 @@
         <w:t>Používateľ bude mať možnosť vybrať si z dvoch spôsobov agregovania údajov. Perióda agregovania bude definovaná buď 1) časovým úsekom, alebo 2) počtom cyklov merania. (bod 3.1.2</w:t>
       </w:r>
       <w:r>
-        <w:t>3</w:t>
+        <w:t>4</w:t>
       </w:r>
       <w:r>
         <w:t>).</w:t>
@@ -2371,7 +2388,49 @@
     </w:p>
     <w:p>
       <w:pPr>
-        <w:spacing w:after="0"/>
+        <w:pStyle w:val="ListParagraph"/>
+      </w:pPr>
+    </w:p>
+    <w:p>
+      <w:pPr>
+        <w:pStyle w:val="ListParagraph"/>
+        <w:numPr>
+          <w:ilvl w:val="2"/>
+          <w:numId w:val="2"/>
+        </w:numPr>
+        <w:spacing w:after="0"/>
+      </w:pPr>
+      <w:r>
+        <w:t xml:space="preserve"> Po stlačení tlačidla „</w:t>
+      </w:r>
+      <w:proofErr w:type="spellStart"/>
+      <w:r>
+        <w:t>load</w:t>
+      </w:r>
+      <w:proofErr w:type="spellEnd"/>
+      <w:r>
+        <w:t xml:space="preserve"> </w:t>
+      </w:r>
+      <w:proofErr w:type="spellStart"/>
+      <w:r>
+        <w:t>configuration</w:t>
+      </w:r>
+      <w:proofErr w:type="spellEnd"/>
+      <w:r>
+        <w:t xml:space="preserve">“ si užívateľ môže </w:t>
+      </w:r>
+      <w:r>
+        <w:t>načítať</w:t>
+      </w:r>
+      <w:r>
+        <w:t xml:space="preserve"> uložené nastavenia a mobilitu (bod 3.1.7) naspäť do aplikácie.</w:t>
+      </w:r>
+    </w:p>
+    <w:p>
+      <w:pPr>
+        <w:pStyle w:val="ListParagraph"/>
+        <w:spacing w:after="0"/>
+        <w:ind w:left="1224"/>
       </w:pPr>
     </w:p>
     <w:p>
@@ -2641,12 +2700,6 @@
     </w:p>
     <w:p>
       <w:pPr>
-        <w:spacing w:after="0"/>
-        <w:ind w:left="720"/>
-      </w:pPr>
-    </w:p>
-    <w:p>
-      <w:pPr>
         <w:pStyle w:val="ListParagraph"/>
         <w:numPr>
           <w:ilvl w:val="2"/>
@@ -2655,6 +2708,7 @@
         <w:spacing w:after="0"/>
       </w:pPr>
       <w:r>
+        <w:lastRenderedPageBreak/>
         <w:t xml:space="preserve"> </w:t>
       </w:r>
       <w:r>
@@ -2761,48 +2815,51 @@
         <w:t xml:space="preserve"> (bod 3.1.1</w:t>
       </w:r>
       <w:r>
+        <w:t>5</w:t>
+      </w:r>
+      <w:r>
+        <w:t xml:space="preserve">). </w:t>
+      </w:r>
+    </w:p>
+    <w:p>
+      <w:pPr>
+        <w:pStyle w:val="ListParagraph"/>
+        <w:spacing w:after="0"/>
+        <w:ind w:left="1224"/>
+      </w:pPr>
+      <w:r>
+        <w:t>Obrázok 3.1.</w:t>
+      </w:r>
+      <w:r>
+        <w:t>1</w:t>
+      </w:r>
+      <w:r>
+        <w:t>2</w:t>
+      </w:r>
+      <w:r>
+        <w:t xml:space="preserve"> znázorňuje ilustráciu intenzitného grafu.</w:t>
+      </w:r>
+    </w:p>
+    <w:p>
+      <w:pPr>
+        <w:pStyle w:val="ListParagraph"/>
+        <w:spacing w:after="0"/>
+        <w:ind w:left="1224"/>
+      </w:pPr>
+      <w:r>
+        <w:t>Generovanie intenzitného grafu bude fungovať na dva spôsoby</w:t>
+      </w:r>
+      <w:r>
+        <w:t xml:space="preserve"> (bod 3.1.1</w:t>
+      </w:r>
+      <w:r>
+        <w:t>3</w:t>
+      </w:r>
+      <w:r>
+        <w:t xml:space="preserve"> a 3.1.1</w:t>
+      </w:r>
+      <w:r>
         <w:t>4</w:t>
-      </w:r>
-      <w:r>
-        <w:t xml:space="preserve">). </w:t>
-      </w:r>
-    </w:p>
-    <w:p>
-      <w:pPr>
-        <w:pStyle w:val="ListParagraph"/>
-        <w:spacing w:after="0"/>
-        <w:ind w:left="1224"/>
-      </w:pPr>
-      <w:r>
-        <w:t>Obrázok 3.1.</w:t>
-      </w:r>
-      <w:r>
-        <w:t>11</w:t>
-      </w:r>
-      <w:r>
-        <w:t xml:space="preserve"> znázorňuje ilustráciu intenzitného grafu.</w:t>
-      </w:r>
-    </w:p>
-    <w:p>
-      <w:pPr>
-        <w:pStyle w:val="ListParagraph"/>
-        <w:spacing w:after="0"/>
-        <w:ind w:left="1224"/>
-      </w:pPr>
-      <w:r>
-        <w:t>Generovanie intenzitného grafu bude fungovať na dva spôsoby</w:t>
-      </w:r>
-      <w:r>
-        <w:t xml:space="preserve"> (bod 3.1.1</w:t>
-      </w:r>
-      <w:r>
-        <w:t>2</w:t>
-      </w:r>
-      <w:r>
-        <w:t xml:space="preserve"> a 3.1.1</w:t>
-      </w:r>
-      <w:r>
-        <w:t>3</w:t>
       </w:r>
       <w:r>
         <w:t>).</w:t>
@@ -2901,7 +2958,14 @@
           <w:sz w:val="18"/>
           <w:szCs w:val="18"/>
         </w:rPr>
-        <w:t>11</w:t>
+        <w:t>1</w:t>
+      </w:r>
+      <w:r>
+        <w:rPr>
+          <w:sz w:val="18"/>
+          <w:szCs w:val="18"/>
+        </w:rPr>
+        <w:t>2</w:t>
       </w:r>
     </w:p>
     <w:p>
@@ -3164,10 +3228,7 @@
         <w:t xml:space="preserve"> rozsahu údajov</w:t>
       </w:r>
       <w:r>
-        <w:t xml:space="preserve"> je 0</w:t>
-      </w:r>
-      <w:r>
-        <w:t>.</w:t>
+        <w:t xml:space="preserve"> je 0.</w:t>
       </w:r>
     </w:p>
     <w:p>
@@ -3250,19 +3311,7 @@
         <w:t>“, ktorá zmodifikuje</w:t>
       </w:r>
       <w:r>
-        <w:t xml:space="preserve"> </w:t>
-      </w:r>
-      <w:r>
-        <w:t>RGB škálu</w:t>
-      </w:r>
-      <w:r>
-        <w:t xml:space="preserve"> farieb </w:t>
-      </w:r>
-      <w:r>
-        <w:t>(farby a aj rozsah dát)</w:t>
-      </w:r>
-      <w:r>
-        <w:t xml:space="preserve"> ostatným zobrazeným intenzitným grafom </w:t>
+        <w:t xml:space="preserve"> RGB škálu farieb (farby a aj rozsah dát) ostatným zobrazeným intenzitným grafom </w:t>
       </w:r>
       <w:r>
         <w:t>podľa zvoleného.</w:t>
@@ -3313,6 +3362,11 @@
     </w:p>
     <w:p>
       <w:pPr>
+        <w:spacing w:after="0"/>
+      </w:pPr>
+    </w:p>
+    <w:p>
+      <w:pPr>
         <w:pStyle w:val="ListParagraph"/>
         <w:numPr>
           <w:ilvl w:val="2"/>
@@ -3988,7 +4042,13 @@
         <w:t xml:space="preserve"> – </w:t>
       </w:r>
       <w:r>
-        <w:t>výber režimu merania (bod 3.1.22)</w:t>
+        <w:t>výber režimu merania (bod 3.1.2</w:t>
+      </w:r>
+      <w:r>
+        <w:t>4</w:t>
+      </w:r>
+      <w:r>
+        <w:t>)</w:t>
       </w:r>
     </w:p>
     <w:p>
@@ -4002,10 +4062,7 @@
         <w:ind w:left="1080"/>
       </w:pPr>
       <w:r>
-        <w:t>Zmena nastavení spôsobí zmazanie hlavného a hlavného intenzitného grafu</w:t>
-      </w:r>
-      <w:r>
-        <w:t>.</w:t>
+        <w:t>Zmena nastavení spôsobí zmazanie hlavného a hlavného intenzitného grafu.</w:t>
       </w:r>
     </w:p>
     <w:p>
@@ -4089,8 +4146,6 @@
       <w:pPr>
         <w:spacing w:after="0" w:line="256" w:lineRule="auto"/>
       </w:pPr>
-      <w:bookmarkStart w:id="0" w:name="_GoBack"/>
-      <w:bookmarkEnd w:id="0"/>
     </w:p>
     <w:p>
       <w:pPr>
@@ -4283,7 +4338,25 @@
         <w:ind w:left="708"/>
       </w:pPr>
       <w:r>
-        <w:t>Systém bude desktopová aplikácia. Bude použiteľná na počítači, ktorého displej má rozlíšenie aspoň 1280 × 720 bodov.</w:t>
+        <w:t xml:space="preserve">Systém bude desktopová aplikácia. Bude použiteľná na počítači, ktorého displej má rozlíšenie aspoň </w:t>
+      </w:r>
+      <w:r>
+        <w:t>1366</w:t>
+      </w:r>
+      <w:r>
+        <w:t xml:space="preserve"> </w:t>
+      </w:r>
+      <w:r>
+        <w:t xml:space="preserve">× </w:t>
+      </w:r>
+      <w:r>
+        <w:t>768</w:t>
+      </w:r>
+      <w:r>
+        <w:t xml:space="preserve"> </w:t>
+      </w:r>
+      <w:r>
+        <w:t>bodov.</w:t>
       </w:r>
     </w:p>
     <w:sectPr>
@@ -6378,7 +6451,7 @@
 </file>
 
 <file path=customXml/itemProps1.xml><?xml version="1.0" encoding="utf-8"?>
-<ds:datastoreItem xmlns:ds="http://schemas.openxmlformats.org/officeDocument/2006/customXml" ds:itemID="{9EF5CE6F-BEBE-4F20-AA76-F907EE1B091C}">
+<ds:datastoreItem xmlns:ds="http://schemas.openxmlformats.org/officeDocument/2006/customXml" ds:itemID="{54C6EED7-DD41-4D37-B56C-6042C6D7194E}">
   <ds:schemaRefs>
     <ds:schemaRef ds:uri="http://schemas.openxmlformats.org/officeDocument/2006/bibliography"/>
   </ds:schemaRefs>

</xml_diff>